<commit_message>
Subiendo el taller fianl de Git
</commit_message>
<xml_diff>
--- a/LEAME.docx
+++ b/LEAME.docx
@@ -199,6 +199,7 @@
       <w:r>
         <w:rPr>
           <w:rFonts w:ascii="Times New Roman" w:hAnsi="Times New Roman" w:cs="Times New Roman"/>
+          <w:noProof/>
           <w:sz w:val="48"/>
           <w:szCs w:val="48"/>
         </w:rPr>
@@ -218,7 +219,7 @@
                     <pic:cNvPicPr/>
                   </pic:nvPicPr>
                   <pic:blipFill>
-                    <a:blip r:embed="rId4"/>
+                    <a:blip r:embed="rId5"/>
                     <a:stretch>
                       <a:fillRect/>
                     </a:stretch>
@@ -269,6 +270,2171 @@
     </w:p>
     <w:p>
       <w:pPr>
+        <w:pStyle w:val="Prrafodelista"/>
+        <w:numPr>
+          <w:ilvl w:val="0"/>
+          <w:numId w:val="1"/>
+        </w:numPr>
+        <w:rPr>
+          <w:rFonts w:ascii="Times New Roman" w:hAnsi="Times New Roman" w:cs="Times New Roman"/>
+          <w:sz w:val="32"/>
+          <w:szCs w:val="32"/>
+        </w:rPr>
+      </w:pPr>
+      <w:r>
+        <w:rPr>
+          <w:rFonts w:ascii="Times New Roman" w:hAnsi="Times New Roman" w:cs="Times New Roman"/>
+          <w:sz w:val="32"/>
+          <w:szCs w:val="32"/>
+        </w:rPr>
+        <w:t>Ingresar a git con su nombre de usuario y su correo:</w:t>
+      </w:r>
+    </w:p>
+    <w:p>
+      <w:pPr>
+        <w:autoSpaceDE w:val="0"/>
+        <w:autoSpaceDN w:val="0"/>
+        <w:adjustRightInd w:val="0"/>
+        <w:spacing w:after="0" w:line="240" w:lineRule="auto"/>
+        <w:rPr>
+          <w:rFonts w:ascii="Lucida Console" w:hAnsi="Lucida Console" w:cs="Lucida Console"/>
+          <w:color w:val="C0A000"/>
+          <w:kern w:val="0"/>
+          <w:sz w:val="18"/>
+          <w:szCs w:val="18"/>
+          <w:lang w:val="en-US"/>
+        </w:rPr>
+      </w:pPr>
+      <w:r>
+        <w:rPr>
+          <w:rFonts w:ascii="Lucida Console" w:hAnsi="Lucida Console" w:cs="Lucida Console"/>
+          <w:color w:val="1CA800"/>
+          <w:kern w:val="0"/>
+          <w:sz w:val="18"/>
+          <w:szCs w:val="18"/>
+          <w:lang w:val="en-US"/>
+        </w:rPr>
+        <w:t xml:space="preserve">emmat@Emma </w:t>
+      </w:r>
+      <w:r>
+        <w:rPr>
+          <w:rFonts w:ascii="Lucida Console" w:hAnsi="Lucida Console" w:cs="Lucida Console"/>
+          <w:color w:val="B148C6"/>
+          <w:kern w:val="0"/>
+          <w:sz w:val="18"/>
+          <w:szCs w:val="18"/>
+          <w:lang w:val="en-US"/>
+        </w:rPr>
+        <w:t xml:space="preserve">MINGW64 </w:t>
+      </w:r>
+      <w:r>
+        <w:rPr>
+          <w:rFonts w:ascii="Lucida Console" w:hAnsi="Lucida Console" w:cs="Lucida Console"/>
+          <w:color w:val="C0A000"/>
+          <w:kern w:val="0"/>
+          <w:sz w:val="18"/>
+          <w:szCs w:val="18"/>
+          <w:lang w:val="en-US"/>
+        </w:rPr>
+        <w:t>~</w:t>
+      </w:r>
+    </w:p>
+    <w:p>
+      <w:pPr>
+        <w:autoSpaceDE w:val="0"/>
+        <w:autoSpaceDN w:val="0"/>
+        <w:adjustRightInd w:val="0"/>
+        <w:spacing w:after="0" w:line="240" w:lineRule="auto"/>
+        <w:rPr>
+          <w:rFonts w:ascii="Lucida Console" w:hAnsi="Lucida Console" w:cs="Lucida Console"/>
+          <w:kern w:val="0"/>
+          <w:sz w:val="18"/>
+          <w:szCs w:val="18"/>
+          <w:lang w:val="en-US"/>
+        </w:rPr>
+      </w:pPr>
+      <w:r>
+        <w:rPr>
+          <w:rFonts w:ascii="Lucida Console" w:hAnsi="Lucida Console" w:cs="Lucida Console"/>
+          <w:kern w:val="0"/>
+          <w:sz w:val="18"/>
+          <w:szCs w:val="18"/>
+          <w:lang w:val="en-US"/>
+        </w:rPr>
+        <w:t>$ git config --global user.name "EMMAEQ12"</w:t>
+      </w:r>
+    </w:p>
+    <w:p>
+      <w:pPr>
+        <w:autoSpaceDE w:val="0"/>
+        <w:autoSpaceDN w:val="0"/>
+        <w:adjustRightInd w:val="0"/>
+        <w:spacing w:after="0" w:line="240" w:lineRule="auto"/>
+        <w:rPr>
+          <w:rFonts w:ascii="Lucida Console" w:hAnsi="Lucida Console" w:cs="Lucida Console"/>
+          <w:kern w:val="0"/>
+          <w:sz w:val="18"/>
+          <w:szCs w:val="18"/>
+          <w:lang w:val="en-US"/>
+        </w:rPr>
+      </w:pPr>
+    </w:p>
+    <w:p>
+      <w:pPr>
+        <w:autoSpaceDE w:val="0"/>
+        <w:autoSpaceDN w:val="0"/>
+        <w:adjustRightInd w:val="0"/>
+        <w:spacing w:after="0" w:line="240" w:lineRule="auto"/>
+        <w:rPr>
+          <w:rFonts w:ascii="Lucida Console" w:hAnsi="Lucida Console" w:cs="Lucida Console"/>
+          <w:color w:val="C0A000"/>
+          <w:kern w:val="0"/>
+          <w:sz w:val="18"/>
+          <w:szCs w:val="18"/>
+          <w:lang w:val="en-US"/>
+        </w:rPr>
+      </w:pPr>
+      <w:r>
+        <w:rPr>
+          <w:rFonts w:ascii="Lucida Console" w:hAnsi="Lucida Console" w:cs="Lucida Console"/>
+          <w:color w:val="1CA800"/>
+          <w:kern w:val="0"/>
+          <w:sz w:val="18"/>
+          <w:szCs w:val="18"/>
+          <w:lang w:val="en-US"/>
+        </w:rPr>
+        <w:t xml:space="preserve">emmat@Emma </w:t>
+      </w:r>
+      <w:r>
+        <w:rPr>
+          <w:rFonts w:ascii="Lucida Console" w:hAnsi="Lucida Console" w:cs="Lucida Console"/>
+          <w:color w:val="B148C6"/>
+          <w:kern w:val="0"/>
+          <w:sz w:val="18"/>
+          <w:szCs w:val="18"/>
+          <w:lang w:val="en-US"/>
+        </w:rPr>
+        <w:t xml:space="preserve">MINGW64 </w:t>
+      </w:r>
+      <w:r>
+        <w:rPr>
+          <w:rFonts w:ascii="Lucida Console" w:hAnsi="Lucida Console" w:cs="Lucida Console"/>
+          <w:color w:val="C0A000"/>
+          <w:kern w:val="0"/>
+          <w:sz w:val="18"/>
+          <w:szCs w:val="18"/>
+          <w:lang w:val="en-US"/>
+        </w:rPr>
+        <w:t>~</w:t>
+      </w:r>
+    </w:p>
+    <w:p>
+      <w:pPr>
+        <w:autoSpaceDE w:val="0"/>
+        <w:autoSpaceDN w:val="0"/>
+        <w:adjustRightInd w:val="0"/>
+        <w:spacing w:after="0" w:line="240" w:lineRule="auto"/>
+        <w:rPr>
+          <w:rFonts w:ascii="Lucida Console" w:hAnsi="Lucida Console" w:cs="Lucida Console"/>
+          <w:kern w:val="0"/>
+          <w:sz w:val="18"/>
+          <w:szCs w:val="18"/>
+          <w:lang w:val="en-US"/>
+        </w:rPr>
+      </w:pPr>
+      <w:r>
+        <w:rPr>
+          <w:rFonts w:ascii="Lucida Console" w:hAnsi="Lucida Console" w:cs="Lucida Console"/>
+          <w:kern w:val="0"/>
+          <w:sz w:val="18"/>
+          <w:szCs w:val="18"/>
+          <w:lang w:val="en-US"/>
+        </w:rPr>
+        <w:t>$ git config --global user.email "emmanueleq23@gmail.com"</w:t>
+      </w:r>
+    </w:p>
+    <w:p>
+      <w:pPr>
+        <w:autoSpaceDE w:val="0"/>
+        <w:autoSpaceDN w:val="0"/>
+        <w:adjustRightInd w:val="0"/>
+        <w:spacing w:after="0" w:line="240" w:lineRule="auto"/>
+        <w:rPr>
+          <w:rFonts w:ascii="Lucida Console" w:hAnsi="Lucida Console" w:cs="Lucida Console"/>
+          <w:kern w:val="0"/>
+          <w:sz w:val="18"/>
+          <w:szCs w:val="18"/>
+          <w:lang w:val="en-US"/>
+        </w:rPr>
+      </w:pPr>
+    </w:p>
+    <w:p>
+      <w:pPr>
+        <w:pStyle w:val="Prrafodelista"/>
+        <w:numPr>
+          <w:ilvl w:val="0"/>
+          <w:numId w:val="1"/>
+        </w:numPr>
+        <w:autoSpaceDE w:val="0"/>
+        <w:autoSpaceDN w:val="0"/>
+        <w:adjustRightInd w:val="0"/>
+        <w:spacing w:after="0" w:line="240" w:lineRule="auto"/>
+        <w:rPr>
+          <w:rFonts w:ascii="Times New Roman" w:hAnsi="Times New Roman" w:cs="Times New Roman"/>
+          <w:kern w:val="0"/>
+          <w:sz w:val="32"/>
+          <w:szCs w:val="32"/>
+        </w:rPr>
+      </w:pPr>
+      <w:r>
+        <w:rPr>
+          <w:rFonts w:ascii="Times New Roman" w:hAnsi="Times New Roman" w:cs="Times New Roman"/>
+          <w:kern w:val="0"/>
+          <w:sz w:val="32"/>
+          <w:szCs w:val="32"/>
+        </w:rPr>
+        <w:t>Se cambia</w:t>
+      </w:r>
+      <w:r>
+        <w:rPr>
+          <w:rFonts w:ascii="Times New Roman" w:hAnsi="Times New Roman" w:cs="Times New Roman"/>
+          <w:kern w:val="0"/>
+          <w:sz w:val="32"/>
+          <w:szCs w:val="32"/>
+        </w:rPr>
+        <w:t xml:space="preserve">/selecciona </w:t>
+      </w:r>
+      <w:r>
+        <w:rPr>
+          <w:rFonts w:ascii="Times New Roman" w:hAnsi="Times New Roman" w:cs="Times New Roman"/>
+          <w:kern w:val="0"/>
+          <w:sz w:val="32"/>
+          <w:szCs w:val="32"/>
+        </w:rPr>
+        <w:t>de carpeta:</w:t>
+      </w:r>
+    </w:p>
+    <w:p>
+      <w:pPr>
+        <w:autoSpaceDE w:val="0"/>
+        <w:autoSpaceDN w:val="0"/>
+        <w:adjustRightInd w:val="0"/>
+        <w:spacing w:after="0" w:line="240" w:lineRule="auto"/>
+        <w:rPr>
+          <w:rFonts w:ascii="Lucida Console" w:hAnsi="Lucida Console" w:cs="Lucida Console"/>
+          <w:kern w:val="0"/>
+          <w:sz w:val="18"/>
+          <w:szCs w:val="18"/>
+        </w:rPr>
+      </w:pPr>
+    </w:p>
+    <w:p>
+      <w:pPr>
+        <w:autoSpaceDE w:val="0"/>
+        <w:autoSpaceDN w:val="0"/>
+        <w:adjustRightInd w:val="0"/>
+        <w:spacing w:after="0" w:line="240" w:lineRule="auto"/>
+        <w:rPr>
+          <w:rFonts w:ascii="Lucida Console" w:hAnsi="Lucida Console" w:cs="Lucida Console"/>
+          <w:color w:val="C0A000"/>
+          <w:kern w:val="0"/>
+          <w:sz w:val="18"/>
+          <w:szCs w:val="18"/>
+        </w:rPr>
+      </w:pPr>
+      <w:r>
+        <w:rPr>
+          <w:rFonts w:ascii="Lucida Console" w:hAnsi="Lucida Console" w:cs="Lucida Console"/>
+          <w:color w:val="1CA800"/>
+          <w:kern w:val="0"/>
+          <w:sz w:val="18"/>
+          <w:szCs w:val="18"/>
+        </w:rPr>
+        <w:t xml:space="preserve">emmat@Emma </w:t>
+      </w:r>
+      <w:r>
+        <w:rPr>
+          <w:rFonts w:ascii="Lucida Console" w:hAnsi="Lucida Console" w:cs="Lucida Console"/>
+          <w:color w:val="B148C6"/>
+          <w:kern w:val="0"/>
+          <w:sz w:val="18"/>
+          <w:szCs w:val="18"/>
+        </w:rPr>
+        <w:t xml:space="preserve">MINGW64 </w:t>
+      </w:r>
+      <w:r>
+        <w:rPr>
+          <w:rFonts w:ascii="Lucida Console" w:hAnsi="Lucida Console" w:cs="Lucida Console"/>
+          <w:color w:val="C0A000"/>
+          <w:kern w:val="0"/>
+          <w:sz w:val="18"/>
+          <w:szCs w:val="18"/>
+        </w:rPr>
+        <w:t>~</w:t>
+      </w:r>
+    </w:p>
+    <w:p>
+      <w:pPr>
+        <w:autoSpaceDE w:val="0"/>
+        <w:autoSpaceDN w:val="0"/>
+        <w:adjustRightInd w:val="0"/>
+        <w:spacing w:after="0" w:line="240" w:lineRule="auto"/>
+        <w:rPr>
+          <w:rFonts w:ascii="Lucida Console" w:hAnsi="Lucida Console" w:cs="Lucida Console"/>
+          <w:kern w:val="0"/>
+          <w:sz w:val="18"/>
+          <w:szCs w:val="18"/>
+          <w:lang w:val="en-US"/>
+        </w:rPr>
+      </w:pPr>
+      <w:r>
+        <w:rPr>
+          <w:rFonts w:ascii="Lucida Console" w:hAnsi="Lucida Console" w:cs="Lucida Console"/>
+          <w:kern w:val="0"/>
+          <w:sz w:val="18"/>
+          <w:szCs w:val="18"/>
+          <w:lang w:val="en-US"/>
+        </w:rPr>
+        <w:t>$ cd C:/Users/emmat/Documents/ADSO/William/Emmmanuel</w:t>
+      </w:r>
+    </w:p>
+    <w:p>
+      <w:pPr>
+        <w:autoSpaceDE w:val="0"/>
+        <w:autoSpaceDN w:val="0"/>
+        <w:adjustRightInd w:val="0"/>
+        <w:spacing w:after="0" w:line="240" w:lineRule="auto"/>
+        <w:rPr>
+          <w:rFonts w:ascii="Lucida Console" w:hAnsi="Lucida Console" w:cs="Lucida Console"/>
+          <w:kern w:val="0"/>
+          <w:sz w:val="18"/>
+          <w:szCs w:val="18"/>
+          <w:lang w:val="en-US"/>
+        </w:rPr>
+      </w:pPr>
+    </w:p>
+    <w:p>
+      <w:pPr>
+        <w:pStyle w:val="Prrafodelista"/>
+        <w:numPr>
+          <w:ilvl w:val="0"/>
+          <w:numId w:val="1"/>
+        </w:numPr>
+        <w:autoSpaceDE w:val="0"/>
+        <w:autoSpaceDN w:val="0"/>
+        <w:adjustRightInd w:val="0"/>
+        <w:spacing w:after="0" w:line="240" w:lineRule="auto"/>
+        <w:rPr>
+          <w:rFonts w:ascii="Times New Roman" w:hAnsi="Times New Roman" w:cs="Times New Roman"/>
+          <w:kern w:val="0"/>
+          <w:sz w:val="32"/>
+          <w:szCs w:val="32"/>
+          <w:lang w:val="en-US"/>
+        </w:rPr>
+      </w:pPr>
+      <w:r>
+        <w:rPr>
+          <w:rFonts w:ascii="Times New Roman" w:hAnsi="Times New Roman" w:cs="Times New Roman"/>
+          <w:kern w:val="0"/>
+          <w:sz w:val="32"/>
+          <w:szCs w:val="32"/>
+          <w:lang w:val="en-US"/>
+        </w:rPr>
+        <w:t>Iniciamos un repositorio:</w:t>
+      </w:r>
+    </w:p>
+    <w:p>
+      <w:pPr>
+        <w:autoSpaceDE w:val="0"/>
+        <w:autoSpaceDN w:val="0"/>
+        <w:adjustRightInd w:val="0"/>
+        <w:spacing w:after="0" w:line="240" w:lineRule="auto"/>
+        <w:rPr>
+          <w:rFonts w:ascii="Lucida Console" w:hAnsi="Lucida Console" w:cs="Lucida Console"/>
+          <w:kern w:val="0"/>
+          <w:sz w:val="18"/>
+          <w:szCs w:val="18"/>
+          <w:lang w:val="en-US"/>
+        </w:rPr>
+      </w:pPr>
+    </w:p>
+    <w:p>
+      <w:pPr>
+        <w:autoSpaceDE w:val="0"/>
+        <w:autoSpaceDN w:val="0"/>
+        <w:adjustRightInd w:val="0"/>
+        <w:spacing w:after="0" w:line="240" w:lineRule="auto"/>
+        <w:rPr>
+          <w:rFonts w:ascii="Lucida Console" w:hAnsi="Lucida Console" w:cs="Lucida Console"/>
+          <w:color w:val="C0A000"/>
+          <w:kern w:val="0"/>
+          <w:sz w:val="18"/>
+          <w:szCs w:val="18"/>
+          <w:lang w:val="en-US"/>
+        </w:rPr>
+      </w:pPr>
+      <w:r>
+        <w:rPr>
+          <w:rFonts w:ascii="Lucida Console" w:hAnsi="Lucida Console" w:cs="Lucida Console"/>
+          <w:color w:val="1CA800"/>
+          <w:kern w:val="0"/>
+          <w:sz w:val="18"/>
+          <w:szCs w:val="18"/>
+          <w:lang w:val="en-US"/>
+        </w:rPr>
+        <w:t xml:space="preserve">emmat@Emma </w:t>
+      </w:r>
+      <w:r>
+        <w:rPr>
+          <w:rFonts w:ascii="Lucida Console" w:hAnsi="Lucida Console" w:cs="Lucida Console"/>
+          <w:color w:val="B148C6"/>
+          <w:kern w:val="0"/>
+          <w:sz w:val="18"/>
+          <w:szCs w:val="18"/>
+          <w:lang w:val="en-US"/>
+        </w:rPr>
+        <w:t xml:space="preserve">MINGW64 </w:t>
+      </w:r>
+      <w:r>
+        <w:rPr>
+          <w:rFonts w:ascii="Lucida Console" w:hAnsi="Lucida Console" w:cs="Lucida Console"/>
+          <w:color w:val="C0A000"/>
+          <w:kern w:val="0"/>
+          <w:sz w:val="18"/>
+          <w:szCs w:val="18"/>
+          <w:lang w:val="en-US"/>
+        </w:rPr>
+        <w:t>~/Documents/ADSO/William/Emmmanuel</w:t>
+      </w:r>
+    </w:p>
+    <w:p>
+      <w:pPr>
+        <w:autoSpaceDE w:val="0"/>
+        <w:autoSpaceDN w:val="0"/>
+        <w:adjustRightInd w:val="0"/>
+        <w:spacing w:after="0" w:line="240" w:lineRule="auto"/>
+        <w:rPr>
+          <w:rFonts w:ascii="Lucida Console" w:hAnsi="Lucida Console" w:cs="Lucida Console"/>
+          <w:kern w:val="0"/>
+          <w:sz w:val="18"/>
+          <w:szCs w:val="18"/>
+          <w:lang w:val="en-US"/>
+        </w:rPr>
+      </w:pPr>
+      <w:r>
+        <w:rPr>
+          <w:rFonts w:ascii="Lucida Console" w:hAnsi="Lucida Console" w:cs="Lucida Console"/>
+          <w:kern w:val="0"/>
+          <w:sz w:val="18"/>
+          <w:szCs w:val="18"/>
+          <w:lang w:val="en-US"/>
+        </w:rPr>
+        <w:t>$ git init</w:t>
+      </w:r>
+    </w:p>
+    <w:p>
+      <w:pPr>
+        <w:autoSpaceDE w:val="0"/>
+        <w:autoSpaceDN w:val="0"/>
+        <w:adjustRightInd w:val="0"/>
+        <w:spacing w:after="0" w:line="240" w:lineRule="auto"/>
+        <w:rPr>
+          <w:rFonts w:ascii="Lucida Console" w:hAnsi="Lucida Console" w:cs="Lucida Console"/>
+          <w:kern w:val="0"/>
+          <w:sz w:val="18"/>
+          <w:szCs w:val="18"/>
+          <w:lang w:val="en-US"/>
+        </w:rPr>
+      </w:pPr>
+      <w:r>
+        <w:rPr>
+          <w:rFonts w:ascii="Lucida Console" w:hAnsi="Lucida Console" w:cs="Lucida Console"/>
+          <w:kern w:val="0"/>
+          <w:sz w:val="18"/>
+          <w:szCs w:val="18"/>
+          <w:lang w:val="en-US"/>
+        </w:rPr>
+        <w:t>Initialized empty Git repository in C:/Users/emmat/Documents/ADSO/William/Emmmanuel/.git/</w:t>
+      </w:r>
+    </w:p>
+    <w:p>
+      <w:pPr>
+        <w:autoSpaceDE w:val="0"/>
+        <w:autoSpaceDN w:val="0"/>
+        <w:adjustRightInd w:val="0"/>
+        <w:spacing w:after="0" w:line="240" w:lineRule="auto"/>
+        <w:rPr>
+          <w:rFonts w:ascii="Lucida Console" w:hAnsi="Lucida Console" w:cs="Lucida Console"/>
+          <w:kern w:val="0"/>
+          <w:sz w:val="18"/>
+          <w:szCs w:val="18"/>
+          <w:lang w:val="en-US"/>
+        </w:rPr>
+      </w:pPr>
+    </w:p>
+    <w:p>
+      <w:pPr>
+        <w:pStyle w:val="Prrafodelista"/>
+        <w:numPr>
+          <w:ilvl w:val="0"/>
+          <w:numId w:val="1"/>
+        </w:numPr>
+        <w:autoSpaceDE w:val="0"/>
+        <w:autoSpaceDN w:val="0"/>
+        <w:adjustRightInd w:val="0"/>
+        <w:spacing w:after="0" w:line="240" w:lineRule="auto"/>
+        <w:rPr>
+          <w:rFonts w:ascii="Times New Roman" w:hAnsi="Times New Roman" w:cs="Times New Roman"/>
+          <w:kern w:val="0"/>
+          <w:sz w:val="32"/>
+          <w:szCs w:val="32"/>
+        </w:rPr>
+      </w:pPr>
+      <w:r>
+        <w:rPr>
+          <w:rFonts w:ascii="Times New Roman" w:hAnsi="Times New Roman" w:cs="Times New Roman"/>
+          <w:kern w:val="0"/>
+          <w:sz w:val="32"/>
+          <w:szCs w:val="32"/>
+        </w:rPr>
+        <w:t xml:space="preserve">Vemos el estado de </w:t>
+      </w:r>
+      <w:r>
+        <w:rPr>
+          <w:rFonts w:ascii="Times New Roman" w:hAnsi="Times New Roman" w:cs="Times New Roman"/>
+          <w:kern w:val="0"/>
+          <w:sz w:val="32"/>
+          <w:szCs w:val="32"/>
+        </w:rPr>
+        <w:t>la carpeta:</w:t>
+      </w:r>
+    </w:p>
+    <w:p>
+      <w:pPr>
+        <w:autoSpaceDE w:val="0"/>
+        <w:autoSpaceDN w:val="0"/>
+        <w:adjustRightInd w:val="0"/>
+        <w:spacing w:after="0" w:line="240" w:lineRule="auto"/>
+        <w:rPr>
+          <w:rFonts w:ascii="Lucida Console" w:hAnsi="Lucida Console" w:cs="Lucida Console"/>
+          <w:color w:val="1CA800"/>
+          <w:kern w:val="0"/>
+          <w:sz w:val="18"/>
+          <w:szCs w:val="18"/>
+        </w:rPr>
+      </w:pPr>
+    </w:p>
+    <w:p>
+      <w:pPr>
+        <w:autoSpaceDE w:val="0"/>
+        <w:autoSpaceDN w:val="0"/>
+        <w:adjustRightInd w:val="0"/>
+        <w:spacing w:after="0" w:line="240" w:lineRule="auto"/>
+        <w:rPr>
+          <w:rFonts w:ascii="Lucida Console" w:hAnsi="Lucida Console" w:cs="Lucida Console"/>
+          <w:color w:val="00A89A"/>
+          <w:kern w:val="0"/>
+          <w:sz w:val="18"/>
+          <w:szCs w:val="18"/>
+          <w:lang w:val="en-US"/>
+        </w:rPr>
+      </w:pPr>
+      <w:r>
+        <w:rPr>
+          <w:rFonts w:ascii="Lucida Console" w:hAnsi="Lucida Console" w:cs="Lucida Console"/>
+          <w:color w:val="1CA800"/>
+          <w:kern w:val="0"/>
+          <w:sz w:val="18"/>
+          <w:szCs w:val="18"/>
+          <w:lang w:val="en-US"/>
+        </w:rPr>
+        <w:t xml:space="preserve">emmat@Emma </w:t>
+      </w:r>
+      <w:r>
+        <w:rPr>
+          <w:rFonts w:ascii="Lucida Console" w:hAnsi="Lucida Console" w:cs="Lucida Console"/>
+          <w:color w:val="B148C6"/>
+          <w:kern w:val="0"/>
+          <w:sz w:val="18"/>
+          <w:szCs w:val="18"/>
+          <w:lang w:val="en-US"/>
+        </w:rPr>
+        <w:t xml:space="preserve">MINGW64 </w:t>
+      </w:r>
+      <w:r>
+        <w:rPr>
+          <w:rFonts w:ascii="Lucida Console" w:hAnsi="Lucida Console" w:cs="Lucida Console"/>
+          <w:color w:val="C0A000"/>
+          <w:kern w:val="0"/>
+          <w:sz w:val="18"/>
+          <w:szCs w:val="18"/>
+          <w:lang w:val="en-US"/>
+        </w:rPr>
+        <w:t>~/Documents/ADSO/William/Emmmanuel</w:t>
+      </w:r>
+      <w:r>
+        <w:rPr>
+          <w:rFonts w:ascii="Lucida Console" w:hAnsi="Lucida Console" w:cs="Lucida Console"/>
+          <w:color w:val="00A89A"/>
+          <w:kern w:val="0"/>
+          <w:sz w:val="18"/>
+          <w:szCs w:val="18"/>
+          <w:lang w:val="en-US"/>
+        </w:rPr>
+        <w:t xml:space="preserve"> (master)</w:t>
+      </w:r>
+    </w:p>
+    <w:p>
+      <w:pPr>
+        <w:autoSpaceDE w:val="0"/>
+        <w:autoSpaceDN w:val="0"/>
+        <w:adjustRightInd w:val="0"/>
+        <w:spacing w:after="0" w:line="240" w:lineRule="auto"/>
+        <w:rPr>
+          <w:rFonts w:ascii="Lucida Console" w:hAnsi="Lucida Console" w:cs="Lucida Console"/>
+          <w:kern w:val="0"/>
+          <w:sz w:val="18"/>
+          <w:szCs w:val="18"/>
+          <w:lang w:val="en-US"/>
+        </w:rPr>
+      </w:pPr>
+      <w:r>
+        <w:rPr>
+          <w:rFonts w:ascii="Lucida Console" w:hAnsi="Lucida Console" w:cs="Lucida Console"/>
+          <w:kern w:val="0"/>
+          <w:sz w:val="18"/>
+          <w:szCs w:val="18"/>
+          <w:lang w:val="en-US"/>
+        </w:rPr>
+        <w:t>$ git status</w:t>
+      </w:r>
+    </w:p>
+    <w:p>
+      <w:pPr>
+        <w:autoSpaceDE w:val="0"/>
+        <w:autoSpaceDN w:val="0"/>
+        <w:adjustRightInd w:val="0"/>
+        <w:spacing w:after="0" w:line="240" w:lineRule="auto"/>
+        <w:rPr>
+          <w:rFonts w:ascii="Lucida Console" w:hAnsi="Lucida Console" w:cs="Lucida Console"/>
+          <w:kern w:val="0"/>
+          <w:sz w:val="18"/>
+          <w:szCs w:val="18"/>
+          <w:lang w:val="en-US"/>
+        </w:rPr>
+      </w:pPr>
+      <w:r>
+        <w:rPr>
+          <w:rFonts w:ascii="Lucida Console" w:hAnsi="Lucida Console" w:cs="Lucida Console"/>
+          <w:kern w:val="0"/>
+          <w:sz w:val="18"/>
+          <w:szCs w:val="18"/>
+          <w:lang w:val="en-US"/>
+        </w:rPr>
+        <w:t>On branch master</w:t>
+      </w:r>
+    </w:p>
+    <w:p>
+      <w:pPr>
+        <w:autoSpaceDE w:val="0"/>
+        <w:autoSpaceDN w:val="0"/>
+        <w:adjustRightInd w:val="0"/>
+        <w:spacing w:after="0" w:line="240" w:lineRule="auto"/>
+        <w:rPr>
+          <w:rFonts w:ascii="Lucida Console" w:hAnsi="Lucida Console" w:cs="Lucida Console"/>
+          <w:kern w:val="0"/>
+          <w:sz w:val="18"/>
+          <w:szCs w:val="18"/>
+          <w:lang w:val="en-US"/>
+        </w:rPr>
+      </w:pPr>
+    </w:p>
+    <w:p>
+      <w:pPr>
+        <w:autoSpaceDE w:val="0"/>
+        <w:autoSpaceDN w:val="0"/>
+        <w:adjustRightInd w:val="0"/>
+        <w:spacing w:after="0" w:line="240" w:lineRule="auto"/>
+        <w:rPr>
+          <w:rFonts w:ascii="Lucida Console" w:hAnsi="Lucida Console" w:cs="Lucida Console"/>
+          <w:kern w:val="0"/>
+          <w:sz w:val="18"/>
+          <w:szCs w:val="18"/>
+          <w:lang w:val="en-US"/>
+        </w:rPr>
+      </w:pPr>
+      <w:r>
+        <w:rPr>
+          <w:rFonts w:ascii="Lucida Console" w:hAnsi="Lucida Console" w:cs="Lucida Console"/>
+          <w:kern w:val="0"/>
+          <w:sz w:val="18"/>
+          <w:szCs w:val="18"/>
+          <w:lang w:val="en-US"/>
+        </w:rPr>
+        <w:t>No commits yet</w:t>
+      </w:r>
+    </w:p>
+    <w:p>
+      <w:pPr>
+        <w:autoSpaceDE w:val="0"/>
+        <w:autoSpaceDN w:val="0"/>
+        <w:adjustRightInd w:val="0"/>
+        <w:spacing w:after="0" w:line="240" w:lineRule="auto"/>
+        <w:rPr>
+          <w:rFonts w:ascii="Lucida Console" w:hAnsi="Lucida Console" w:cs="Lucida Console"/>
+          <w:kern w:val="0"/>
+          <w:sz w:val="18"/>
+          <w:szCs w:val="18"/>
+          <w:lang w:val="en-US"/>
+        </w:rPr>
+      </w:pPr>
+    </w:p>
+    <w:p>
+      <w:pPr>
+        <w:autoSpaceDE w:val="0"/>
+        <w:autoSpaceDN w:val="0"/>
+        <w:adjustRightInd w:val="0"/>
+        <w:spacing w:after="0" w:line="240" w:lineRule="auto"/>
+        <w:rPr>
+          <w:rFonts w:ascii="Lucida Console" w:hAnsi="Lucida Console" w:cs="Lucida Console"/>
+          <w:kern w:val="0"/>
+          <w:sz w:val="18"/>
+          <w:szCs w:val="18"/>
+          <w:lang w:val="en-US"/>
+        </w:rPr>
+      </w:pPr>
+      <w:r>
+        <w:rPr>
+          <w:rFonts w:ascii="Lucida Console" w:hAnsi="Lucida Console" w:cs="Lucida Console"/>
+          <w:kern w:val="0"/>
+          <w:sz w:val="18"/>
+          <w:szCs w:val="18"/>
+          <w:lang w:val="en-US"/>
+        </w:rPr>
+        <w:t>Untracked files:</w:t>
+      </w:r>
+    </w:p>
+    <w:p>
+      <w:pPr>
+        <w:autoSpaceDE w:val="0"/>
+        <w:autoSpaceDN w:val="0"/>
+        <w:adjustRightInd w:val="0"/>
+        <w:spacing w:after="0" w:line="240" w:lineRule="auto"/>
+        <w:rPr>
+          <w:rFonts w:ascii="Lucida Console" w:hAnsi="Lucida Console" w:cs="Lucida Console"/>
+          <w:kern w:val="0"/>
+          <w:sz w:val="18"/>
+          <w:szCs w:val="18"/>
+          <w:lang w:val="en-US"/>
+        </w:rPr>
+      </w:pPr>
+      <w:r>
+        <w:rPr>
+          <w:rFonts w:ascii="Lucida Console" w:hAnsi="Lucida Console" w:cs="Lucida Console"/>
+          <w:kern w:val="0"/>
+          <w:sz w:val="18"/>
+          <w:szCs w:val="18"/>
+          <w:lang w:val="en-US"/>
+        </w:rPr>
+        <w:t xml:space="preserve">  (use "git add &lt;file&gt;..." to include in what will be committed)</w:t>
+      </w:r>
+    </w:p>
+    <w:p>
+      <w:pPr>
+        <w:autoSpaceDE w:val="0"/>
+        <w:autoSpaceDN w:val="0"/>
+        <w:adjustRightInd w:val="0"/>
+        <w:spacing w:after="0" w:line="240" w:lineRule="auto"/>
+        <w:rPr>
+          <w:rFonts w:ascii="Lucida Console" w:hAnsi="Lucida Console" w:cs="Lucida Console"/>
+          <w:color w:val="D42C3A"/>
+          <w:kern w:val="0"/>
+          <w:sz w:val="18"/>
+          <w:szCs w:val="18"/>
+          <w:lang w:val="en-US"/>
+        </w:rPr>
+      </w:pPr>
+      <w:r>
+        <w:rPr>
+          <w:rFonts w:ascii="Lucida Console" w:hAnsi="Lucida Console" w:cs="Lucida Console"/>
+          <w:kern w:val="0"/>
+          <w:sz w:val="18"/>
+          <w:szCs w:val="18"/>
+          <w:lang w:val="en-US"/>
+        </w:rPr>
+        <w:t xml:space="preserve">        </w:t>
+      </w:r>
+      <w:r>
+        <w:rPr>
+          <w:rFonts w:ascii="Lucida Console" w:hAnsi="Lucida Console" w:cs="Lucida Console"/>
+          <w:color w:val="D42C3A"/>
+          <w:kern w:val="0"/>
+          <w:sz w:val="18"/>
+          <w:szCs w:val="18"/>
+          <w:lang w:val="en-US"/>
+        </w:rPr>
+        <w:t>LEAME.docx</w:t>
+      </w:r>
+    </w:p>
+    <w:p>
+      <w:pPr>
+        <w:autoSpaceDE w:val="0"/>
+        <w:autoSpaceDN w:val="0"/>
+        <w:adjustRightInd w:val="0"/>
+        <w:spacing w:after="0" w:line="240" w:lineRule="auto"/>
+        <w:rPr>
+          <w:rFonts w:ascii="Lucida Console" w:hAnsi="Lucida Console" w:cs="Lucida Console"/>
+          <w:color w:val="D42C3A"/>
+          <w:kern w:val="0"/>
+          <w:sz w:val="18"/>
+          <w:szCs w:val="18"/>
+          <w:lang w:val="en-US"/>
+        </w:rPr>
+      </w:pPr>
+    </w:p>
+    <w:p>
+      <w:pPr>
+        <w:autoSpaceDE w:val="0"/>
+        <w:autoSpaceDN w:val="0"/>
+        <w:adjustRightInd w:val="0"/>
+        <w:spacing w:after="0" w:line="240" w:lineRule="auto"/>
+        <w:rPr>
+          <w:rFonts w:ascii="Lucida Console" w:hAnsi="Lucida Console" w:cs="Lucida Console"/>
+          <w:kern w:val="0"/>
+          <w:sz w:val="18"/>
+          <w:szCs w:val="18"/>
+          <w:lang w:val="en-US"/>
+        </w:rPr>
+      </w:pPr>
+      <w:r>
+        <w:rPr>
+          <w:rFonts w:ascii="Lucida Console" w:hAnsi="Lucida Console" w:cs="Lucida Console"/>
+          <w:kern w:val="0"/>
+          <w:sz w:val="18"/>
+          <w:szCs w:val="18"/>
+          <w:lang w:val="en-US"/>
+        </w:rPr>
+        <w:t>nothing added to commit but untracked files present (use "git add" to track)</w:t>
+      </w:r>
+    </w:p>
+    <w:p>
+      <w:pPr>
+        <w:autoSpaceDE w:val="0"/>
+        <w:autoSpaceDN w:val="0"/>
+        <w:adjustRightInd w:val="0"/>
+        <w:spacing w:after="0" w:line="240" w:lineRule="auto"/>
+        <w:rPr>
+          <w:rFonts w:ascii="Lucida Console" w:hAnsi="Lucida Console" w:cs="Lucida Console"/>
+          <w:kern w:val="0"/>
+          <w:sz w:val="18"/>
+          <w:szCs w:val="18"/>
+          <w:lang w:val="en-US"/>
+        </w:rPr>
+      </w:pPr>
+    </w:p>
+    <w:p>
+      <w:pPr>
+        <w:pStyle w:val="Prrafodelista"/>
+        <w:numPr>
+          <w:ilvl w:val="0"/>
+          <w:numId w:val="1"/>
+        </w:numPr>
+        <w:autoSpaceDE w:val="0"/>
+        <w:autoSpaceDN w:val="0"/>
+        <w:adjustRightInd w:val="0"/>
+        <w:spacing w:after="0" w:line="240" w:lineRule="auto"/>
+        <w:rPr>
+          <w:rFonts w:ascii="Times New Roman" w:hAnsi="Times New Roman" w:cs="Times New Roman"/>
+          <w:kern w:val="0"/>
+          <w:sz w:val="32"/>
+          <w:szCs w:val="32"/>
+        </w:rPr>
+      </w:pPr>
+      <w:r>
+        <w:rPr>
+          <w:rFonts w:ascii="Times New Roman" w:hAnsi="Times New Roman" w:cs="Times New Roman"/>
+          <w:kern w:val="0"/>
+          <w:sz w:val="32"/>
+          <w:szCs w:val="32"/>
+        </w:rPr>
+        <w:t>Guardar</w:t>
+      </w:r>
+      <w:r>
+        <w:rPr>
+          <w:rFonts w:ascii="Times New Roman" w:hAnsi="Times New Roman" w:cs="Times New Roman"/>
+          <w:kern w:val="0"/>
+          <w:sz w:val="32"/>
+          <w:szCs w:val="32"/>
+        </w:rPr>
+        <w:t xml:space="preserve"> los cambios realizados:</w:t>
+      </w:r>
+    </w:p>
+    <w:p>
+      <w:pPr>
+        <w:autoSpaceDE w:val="0"/>
+        <w:autoSpaceDN w:val="0"/>
+        <w:adjustRightInd w:val="0"/>
+        <w:spacing w:after="0" w:line="240" w:lineRule="auto"/>
+        <w:rPr>
+          <w:rFonts w:ascii="Lucida Console" w:hAnsi="Lucida Console" w:cs="Lucida Console"/>
+          <w:color w:val="1CA800"/>
+          <w:kern w:val="0"/>
+          <w:sz w:val="18"/>
+          <w:szCs w:val="18"/>
+        </w:rPr>
+      </w:pPr>
+    </w:p>
+    <w:p>
+      <w:pPr>
+        <w:autoSpaceDE w:val="0"/>
+        <w:autoSpaceDN w:val="0"/>
+        <w:adjustRightInd w:val="0"/>
+        <w:spacing w:after="0" w:line="240" w:lineRule="auto"/>
+        <w:rPr>
+          <w:rFonts w:ascii="Lucida Console" w:hAnsi="Lucida Console" w:cs="Lucida Console"/>
+          <w:color w:val="00A89A"/>
+          <w:kern w:val="0"/>
+          <w:sz w:val="18"/>
+          <w:szCs w:val="18"/>
+        </w:rPr>
+      </w:pPr>
+      <w:r>
+        <w:rPr>
+          <w:rFonts w:ascii="Lucida Console" w:hAnsi="Lucida Console" w:cs="Lucida Console"/>
+          <w:color w:val="1CA800"/>
+          <w:kern w:val="0"/>
+          <w:sz w:val="18"/>
+          <w:szCs w:val="18"/>
+        </w:rPr>
+        <w:t xml:space="preserve">emmat@Emma </w:t>
+      </w:r>
+      <w:r>
+        <w:rPr>
+          <w:rFonts w:ascii="Lucida Console" w:hAnsi="Lucida Console" w:cs="Lucida Console"/>
+          <w:color w:val="B148C6"/>
+          <w:kern w:val="0"/>
+          <w:sz w:val="18"/>
+          <w:szCs w:val="18"/>
+        </w:rPr>
+        <w:t xml:space="preserve">MINGW64 </w:t>
+      </w:r>
+      <w:r>
+        <w:rPr>
+          <w:rFonts w:ascii="Lucida Console" w:hAnsi="Lucida Console" w:cs="Lucida Console"/>
+          <w:color w:val="C0A000"/>
+          <w:kern w:val="0"/>
+          <w:sz w:val="18"/>
+          <w:szCs w:val="18"/>
+        </w:rPr>
+        <w:t>~/Documents/ADSO/William/Emmmanuel</w:t>
+      </w:r>
+      <w:r>
+        <w:rPr>
+          <w:rFonts w:ascii="Lucida Console" w:hAnsi="Lucida Console" w:cs="Lucida Console"/>
+          <w:color w:val="00A89A"/>
+          <w:kern w:val="0"/>
+          <w:sz w:val="18"/>
+          <w:szCs w:val="18"/>
+        </w:rPr>
+        <w:t xml:space="preserve"> (</w:t>
+      </w:r>
+      <w:proofErr w:type="gramStart"/>
+      <w:r>
+        <w:rPr>
+          <w:rFonts w:ascii="Lucida Console" w:hAnsi="Lucida Console" w:cs="Lucida Console"/>
+          <w:color w:val="00A89A"/>
+          <w:kern w:val="0"/>
+          <w:sz w:val="18"/>
+          <w:szCs w:val="18"/>
+        </w:rPr>
+        <w:t>master</w:t>
+      </w:r>
+      <w:proofErr w:type="gramEnd"/>
+      <w:r>
+        <w:rPr>
+          <w:rFonts w:ascii="Lucida Console" w:hAnsi="Lucida Console" w:cs="Lucida Console"/>
+          <w:color w:val="00A89A"/>
+          <w:kern w:val="0"/>
+          <w:sz w:val="18"/>
+          <w:szCs w:val="18"/>
+        </w:rPr>
+        <w:t>)</w:t>
+      </w:r>
+    </w:p>
+    <w:p>
+      <w:pPr>
+        <w:autoSpaceDE w:val="0"/>
+        <w:autoSpaceDN w:val="0"/>
+        <w:adjustRightInd w:val="0"/>
+        <w:spacing w:after="0" w:line="240" w:lineRule="auto"/>
+        <w:rPr>
+          <w:rFonts w:ascii="Lucida Console" w:hAnsi="Lucida Console" w:cs="Lucida Console"/>
+          <w:kern w:val="0"/>
+          <w:sz w:val="18"/>
+          <w:szCs w:val="18"/>
+        </w:rPr>
+      </w:pPr>
+      <w:r>
+        <w:rPr>
+          <w:rFonts w:ascii="Lucida Console" w:hAnsi="Lucida Console" w:cs="Lucida Console"/>
+          <w:kern w:val="0"/>
+          <w:sz w:val="18"/>
+          <w:szCs w:val="18"/>
+        </w:rPr>
+        <w:t>$ git add .</w:t>
+      </w:r>
+    </w:p>
+    <w:p>
+      <w:pPr>
+        <w:autoSpaceDE w:val="0"/>
+        <w:autoSpaceDN w:val="0"/>
+        <w:adjustRightInd w:val="0"/>
+        <w:spacing w:after="0" w:line="240" w:lineRule="auto"/>
+        <w:rPr>
+          <w:rFonts w:ascii="Lucida Console" w:hAnsi="Lucida Console" w:cs="Lucida Console"/>
+          <w:kern w:val="0"/>
+          <w:sz w:val="18"/>
+          <w:szCs w:val="18"/>
+        </w:rPr>
+      </w:pPr>
+    </w:p>
+    <w:p>
+      <w:pPr>
+        <w:pStyle w:val="Prrafodelista"/>
+        <w:numPr>
+          <w:ilvl w:val="0"/>
+          <w:numId w:val="1"/>
+        </w:numPr>
+        <w:autoSpaceDE w:val="0"/>
+        <w:autoSpaceDN w:val="0"/>
+        <w:adjustRightInd w:val="0"/>
+        <w:spacing w:after="0" w:line="240" w:lineRule="auto"/>
+        <w:rPr>
+          <w:rFonts w:ascii="Times New Roman" w:hAnsi="Times New Roman" w:cs="Times New Roman"/>
+          <w:kern w:val="0"/>
+          <w:sz w:val="32"/>
+          <w:szCs w:val="32"/>
+        </w:rPr>
+      </w:pPr>
+      <w:r>
+        <w:rPr>
+          <w:rFonts w:ascii="Times New Roman" w:hAnsi="Times New Roman" w:cs="Times New Roman"/>
+          <w:kern w:val="0"/>
+          <w:sz w:val="32"/>
+          <w:szCs w:val="32"/>
+        </w:rPr>
+        <w:t>Asignamos un mensaje a los cambios para saber que hice:</w:t>
+      </w:r>
+    </w:p>
+    <w:p>
+      <w:pPr>
+        <w:autoSpaceDE w:val="0"/>
+        <w:autoSpaceDN w:val="0"/>
+        <w:adjustRightInd w:val="0"/>
+        <w:spacing w:after="0" w:line="240" w:lineRule="auto"/>
+        <w:rPr>
+          <w:rFonts w:ascii="Lucida Console" w:hAnsi="Lucida Console" w:cs="Lucida Console"/>
+          <w:color w:val="1CA800"/>
+          <w:kern w:val="0"/>
+          <w:sz w:val="18"/>
+          <w:szCs w:val="18"/>
+        </w:rPr>
+      </w:pPr>
+    </w:p>
+    <w:p>
+      <w:pPr>
+        <w:autoSpaceDE w:val="0"/>
+        <w:autoSpaceDN w:val="0"/>
+        <w:adjustRightInd w:val="0"/>
+        <w:spacing w:after="0" w:line="240" w:lineRule="auto"/>
+        <w:rPr>
+          <w:rFonts w:ascii="Lucida Console" w:hAnsi="Lucida Console" w:cs="Lucida Console"/>
+          <w:color w:val="00A89A"/>
+          <w:kern w:val="0"/>
+          <w:sz w:val="18"/>
+          <w:szCs w:val="18"/>
+          <w:lang w:val="en-US"/>
+        </w:rPr>
+      </w:pPr>
+      <w:r>
+        <w:rPr>
+          <w:rFonts w:ascii="Lucida Console" w:hAnsi="Lucida Console" w:cs="Lucida Console"/>
+          <w:color w:val="1CA800"/>
+          <w:kern w:val="0"/>
+          <w:sz w:val="18"/>
+          <w:szCs w:val="18"/>
+          <w:lang w:val="en-US"/>
+        </w:rPr>
+        <w:t xml:space="preserve">emmat@Emma </w:t>
+      </w:r>
+      <w:r>
+        <w:rPr>
+          <w:rFonts w:ascii="Lucida Console" w:hAnsi="Lucida Console" w:cs="Lucida Console"/>
+          <w:color w:val="B148C6"/>
+          <w:kern w:val="0"/>
+          <w:sz w:val="18"/>
+          <w:szCs w:val="18"/>
+          <w:lang w:val="en-US"/>
+        </w:rPr>
+        <w:t xml:space="preserve">MINGW64 </w:t>
+      </w:r>
+      <w:r>
+        <w:rPr>
+          <w:rFonts w:ascii="Lucida Console" w:hAnsi="Lucida Console" w:cs="Lucida Console"/>
+          <w:color w:val="C0A000"/>
+          <w:kern w:val="0"/>
+          <w:sz w:val="18"/>
+          <w:szCs w:val="18"/>
+          <w:lang w:val="en-US"/>
+        </w:rPr>
+        <w:t>~/Documents/ADSO/William/Emmmanuel</w:t>
+      </w:r>
+      <w:r>
+        <w:rPr>
+          <w:rFonts w:ascii="Lucida Console" w:hAnsi="Lucida Console" w:cs="Lucida Console"/>
+          <w:color w:val="00A89A"/>
+          <w:kern w:val="0"/>
+          <w:sz w:val="18"/>
+          <w:szCs w:val="18"/>
+          <w:lang w:val="en-US"/>
+        </w:rPr>
+        <w:t xml:space="preserve"> (master)</w:t>
+      </w:r>
+    </w:p>
+    <w:p>
+      <w:pPr>
+        <w:autoSpaceDE w:val="0"/>
+        <w:autoSpaceDN w:val="0"/>
+        <w:adjustRightInd w:val="0"/>
+        <w:spacing w:after="0" w:line="240" w:lineRule="auto"/>
+        <w:rPr>
+          <w:rFonts w:ascii="Lucida Console" w:hAnsi="Lucida Console" w:cs="Lucida Console"/>
+          <w:kern w:val="0"/>
+          <w:sz w:val="18"/>
+          <w:szCs w:val="18"/>
+        </w:rPr>
+      </w:pPr>
+      <w:r>
+        <w:rPr>
+          <w:rFonts w:ascii="Lucida Console" w:hAnsi="Lucida Console" w:cs="Lucida Console"/>
+          <w:kern w:val="0"/>
+          <w:sz w:val="18"/>
+          <w:szCs w:val="18"/>
+        </w:rPr>
+        <w:t>$ git commit -m "Subiendo el taller de git"</w:t>
+      </w:r>
+    </w:p>
+    <w:p>
+      <w:pPr>
+        <w:autoSpaceDE w:val="0"/>
+        <w:autoSpaceDN w:val="0"/>
+        <w:adjustRightInd w:val="0"/>
+        <w:spacing w:after="0" w:line="240" w:lineRule="auto"/>
+        <w:rPr>
+          <w:rFonts w:ascii="Lucida Console" w:hAnsi="Lucida Console" w:cs="Lucida Console"/>
+          <w:kern w:val="0"/>
+          <w:sz w:val="18"/>
+          <w:szCs w:val="18"/>
+          <w:lang w:val="en-US"/>
+        </w:rPr>
+      </w:pPr>
+      <w:r>
+        <w:rPr>
+          <w:rFonts w:ascii="Lucida Console" w:hAnsi="Lucida Console" w:cs="Lucida Console"/>
+          <w:kern w:val="0"/>
+          <w:sz w:val="18"/>
+          <w:szCs w:val="18"/>
+          <w:lang w:val="en-US"/>
+        </w:rPr>
+        <w:t>[master (root-commit) 732d085] Subiendo el taller de git</w:t>
+      </w:r>
+    </w:p>
+    <w:p>
+      <w:pPr>
+        <w:autoSpaceDE w:val="0"/>
+        <w:autoSpaceDN w:val="0"/>
+        <w:adjustRightInd w:val="0"/>
+        <w:spacing w:after="0" w:line="240" w:lineRule="auto"/>
+        <w:rPr>
+          <w:rFonts w:ascii="Lucida Console" w:hAnsi="Lucida Console" w:cs="Lucida Console"/>
+          <w:kern w:val="0"/>
+          <w:sz w:val="18"/>
+          <w:szCs w:val="18"/>
+          <w:lang w:val="en-US"/>
+        </w:rPr>
+      </w:pPr>
+      <w:r>
+        <w:rPr>
+          <w:rFonts w:ascii="Lucida Console" w:hAnsi="Lucida Console" w:cs="Lucida Console"/>
+          <w:kern w:val="0"/>
+          <w:sz w:val="18"/>
+          <w:szCs w:val="18"/>
+          <w:lang w:val="en-US"/>
+        </w:rPr>
+        <w:t xml:space="preserve"> 1 file changed, 0 insertions(+), 0 deletions(-)</w:t>
+      </w:r>
+    </w:p>
+    <w:p>
+      <w:pPr>
+        <w:autoSpaceDE w:val="0"/>
+        <w:autoSpaceDN w:val="0"/>
+        <w:adjustRightInd w:val="0"/>
+        <w:spacing w:after="0" w:line="240" w:lineRule="auto"/>
+        <w:rPr>
+          <w:rFonts w:ascii="Lucida Console" w:hAnsi="Lucida Console" w:cs="Lucida Console"/>
+          <w:kern w:val="0"/>
+          <w:sz w:val="18"/>
+          <w:szCs w:val="18"/>
+          <w:lang w:val="en-US"/>
+        </w:rPr>
+      </w:pPr>
+      <w:r>
+        <w:rPr>
+          <w:rFonts w:ascii="Lucida Console" w:hAnsi="Lucida Console" w:cs="Lucida Console"/>
+          <w:kern w:val="0"/>
+          <w:sz w:val="18"/>
+          <w:szCs w:val="18"/>
+          <w:lang w:val="en-US"/>
+        </w:rPr>
+        <w:t xml:space="preserve"> </w:t>
+      </w:r>
+      <w:r>
+        <w:rPr>
+          <w:rFonts w:ascii="Lucida Console" w:hAnsi="Lucida Console" w:cs="Lucida Console"/>
+          <w:kern w:val="0"/>
+          <w:sz w:val="18"/>
+          <w:szCs w:val="18"/>
+          <w:lang w:val="en-US"/>
+        </w:rPr>
+        <w:t>create mode 100644 LEAME.docx</w:t>
+      </w:r>
+    </w:p>
+    <w:p>
+      <w:pPr>
+        <w:autoSpaceDE w:val="0"/>
+        <w:autoSpaceDN w:val="0"/>
+        <w:adjustRightInd w:val="0"/>
+        <w:spacing w:after="0" w:line="240" w:lineRule="auto"/>
+        <w:rPr>
+          <w:rFonts w:ascii="Lucida Console" w:hAnsi="Lucida Console" w:cs="Lucida Console"/>
+          <w:kern w:val="0"/>
+          <w:sz w:val="18"/>
+          <w:szCs w:val="18"/>
+          <w:lang w:val="en-US"/>
+        </w:rPr>
+      </w:pPr>
+    </w:p>
+    <w:p>
+      <w:pPr>
+        <w:pStyle w:val="Prrafodelista"/>
+        <w:numPr>
+          <w:ilvl w:val="0"/>
+          <w:numId w:val="1"/>
+        </w:numPr>
+        <w:autoSpaceDE w:val="0"/>
+        <w:autoSpaceDN w:val="0"/>
+        <w:adjustRightInd w:val="0"/>
+        <w:spacing w:after="0" w:line="240" w:lineRule="auto"/>
+        <w:rPr>
+          <w:rFonts w:ascii="Times New Roman" w:hAnsi="Times New Roman" w:cs="Times New Roman"/>
+          <w:kern w:val="0"/>
+          <w:sz w:val="32"/>
+          <w:szCs w:val="32"/>
+          <w:lang w:val="en-US"/>
+        </w:rPr>
+      </w:pPr>
+      <w:r>
+        <w:rPr>
+          <w:rFonts w:ascii="Times New Roman" w:hAnsi="Times New Roman" w:cs="Times New Roman"/>
+          <w:kern w:val="0"/>
+          <w:sz w:val="32"/>
+          <w:szCs w:val="32"/>
+          <w:lang w:val="en-US"/>
+        </w:rPr>
+        <w:t>Cambiamos de rama:</w:t>
+      </w:r>
+    </w:p>
+    <w:p>
+      <w:pPr>
+        <w:autoSpaceDE w:val="0"/>
+        <w:autoSpaceDN w:val="0"/>
+        <w:adjustRightInd w:val="0"/>
+        <w:spacing w:after="0" w:line="240" w:lineRule="auto"/>
+        <w:rPr>
+          <w:rFonts w:ascii="Lucida Console" w:hAnsi="Lucida Console" w:cs="Lucida Console"/>
+          <w:color w:val="1CA800"/>
+          <w:kern w:val="0"/>
+          <w:sz w:val="18"/>
+          <w:szCs w:val="18"/>
+          <w:lang w:val="en-US"/>
+        </w:rPr>
+      </w:pPr>
+    </w:p>
+    <w:p>
+      <w:pPr>
+        <w:autoSpaceDE w:val="0"/>
+        <w:autoSpaceDN w:val="0"/>
+        <w:adjustRightInd w:val="0"/>
+        <w:spacing w:after="0" w:line="240" w:lineRule="auto"/>
+        <w:rPr>
+          <w:rFonts w:ascii="Lucida Console" w:hAnsi="Lucida Console" w:cs="Lucida Console"/>
+          <w:color w:val="00A89A"/>
+          <w:kern w:val="0"/>
+          <w:sz w:val="18"/>
+          <w:szCs w:val="18"/>
+          <w:lang w:val="en-US"/>
+        </w:rPr>
+      </w:pPr>
+      <w:r>
+        <w:rPr>
+          <w:rFonts w:ascii="Lucida Console" w:hAnsi="Lucida Console" w:cs="Lucida Console"/>
+          <w:color w:val="1CA800"/>
+          <w:kern w:val="0"/>
+          <w:sz w:val="18"/>
+          <w:szCs w:val="18"/>
+          <w:lang w:val="en-US"/>
+        </w:rPr>
+        <w:t xml:space="preserve">emmat@Emma </w:t>
+      </w:r>
+      <w:r>
+        <w:rPr>
+          <w:rFonts w:ascii="Lucida Console" w:hAnsi="Lucida Console" w:cs="Lucida Console"/>
+          <w:color w:val="B148C6"/>
+          <w:kern w:val="0"/>
+          <w:sz w:val="18"/>
+          <w:szCs w:val="18"/>
+          <w:lang w:val="en-US"/>
+        </w:rPr>
+        <w:t xml:space="preserve">MINGW64 </w:t>
+      </w:r>
+      <w:r>
+        <w:rPr>
+          <w:rFonts w:ascii="Lucida Console" w:hAnsi="Lucida Console" w:cs="Lucida Console"/>
+          <w:color w:val="C0A000"/>
+          <w:kern w:val="0"/>
+          <w:sz w:val="18"/>
+          <w:szCs w:val="18"/>
+          <w:lang w:val="en-US"/>
+        </w:rPr>
+        <w:t>~/Documents/ADSO/William/Emmmanuel</w:t>
+      </w:r>
+      <w:r>
+        <w:rPr>
+          <w:rFonts w:ascii="Lucida Console" w:hAnsi="Lucida Console" w:cs="Lucida Console"/>
+          <w:color w:val="00A89A"/>
+          <w:kern w:val="0"/>
+          <w:sz w:val="18"/>
+          <w:szCs w:val="18"/>
+          <w:lang w:val="en-US"/>
+        </w:rPr>
+        <w:t xml:space="preserve"> (master)</w:t>
+      </w:r>
+    </w:p>
+    <w:p>
+      <w:pPr>
+        <w:autoSpaceDE w:val="0"/>
+        <w:autoSpaceDN w:val="0"/>
+        <w:adjustRightInd w:val="0"/>
+        <w:spacing w:after="0" w:line="240" w:lineRule="auto"/>
+        <w:rPr>
+          <w:rFonts w:ascii="Lucida Console" w:hAnsi="Lucida Console" w:cs="Lucida Console"/>
+          <w:kern w:val="0"/>
+          <w:sz w:val="18"/>
+          <w:szCs w:val="18"/>
+          <w:lang w:val="en-US"/>
+        </w:rPr>
+      </w:pPr>
+      <w:r>
+        <w:rPr>
+          <w:rFonts w:ascii="Lucida Console" w:hAnsi="Lucida Console" w:cs="Lucida Console"/>
+          <w:kern w:val="0"/>
+          <w:sz w:val="18"/>
+          <w:szCs w:val="18"/>
+          <w:lang w:val="en-US"/>
+        </w:rPr>
+        <w:t>$ git branch -M master</w:t>
+      </w:r>
+    </w:p>
+    <w:p>
+      <w:pPr>
+        <w:autoSpaceDE w:val="0"/>
+        <w:autoSpaceDN w:val="0"/>
+        <w:adjustRightInd w:val="0"/>
+        <w:spacing w:after="0" w:line="240" w:lineRule="auto"/>
+        <w:rPr>
+          <w:rFonts w:ascii="Lucida Console" w:hAnsi="Lucida Console" w:cs="Lucida Console"/>
+          <w:kern w:val="0"/>
+          <w:sz w:val="18"/>
+          <w:szCs w:val="18"/>
+          <w:lang w:val="en-US"/>
+        </w:rPr>
+      </w:pPr>
+    </w:p>
+    <w:p>
+      <w:pPr>
+        <w:pStyle w:val="Prrafodelista"/>
+        <w:numPr>
+          <w:ilvl w:val="0"/>
+          <w:numId w:val="1"/>
+        </w:numPr>
+        <w:autoSpaceDE w:val="0"/>
+        <w:autoSpaceDN w:val="0"/>
+        <w:adjustRightInd w:val="0"/>
+        <w:spacing w:after="0" w:line="240" w:lineRule="auto"/>
+        <w:rPr>
+          <w:rFonts w:ascii="Times New Roman" w:hAnsi="Times New Roman" w:cs="Times New Roman"/>
+          <w:kern w:val="0"/>
+          <w:sz w:val="32"/>
+          <w:szCs w:val="32"/>
+        </w:rPr>
+      </w:pPr>
+      <w:r>
+        <w:rPr>
+          <w:rFonts w:ascii="Times New Roman" w:hAnsi="Times New Roman" w:cs="Times New Roman"/>
+          <w:kern w:val="0"/>
+          <w:sz w:val="32"/>
+          <w:szCs w:val="32"/>
+        </w:rPr>
+        <w:t>Vinculamos el archivo con GitHub:</w:t>
+      </w:r>
+    </w:p>
+    <w:p>
+      <w:pPr>
+        <w:autoSpaceDE w:val="0"/>
+        <w:autoSpaceDN w:val="0"/>
+        <w:adjustRightInd w:val="0"/>
+        <w:spacing w:after="0" w:line="240" w:lineRule="auto"/>
+        <w:rPr>
+          <w:rFonts w:ascii="Lucida Console" w:hAnsi="Lucida Console" w:cs="Lucida Console"/>
+          <w:color w:val="1CA800"/>
+          <w:kern w:val="0"/>
+          <w:sz w:val="18"/>
+          <w:szCs w:val="18"/>
+        </w:rPr>
+      </w:pPr>
+    </w:p>
+    <w:p>
+      <w:pPr>
+        <w:autoSpaceDE w:val="0"/>
+        <w:autoSpaceDN w:val="0"/>
+        <w:adjustRightInd w:val="0"/>
+        <w:spacing w:after="0" w:line="240" w:lineRule="auto"/>
+        <w:rPr>
+          <w:rFonts w:ascii="Lucida Console" w:hAnsi="Lucida Console" w:cs="Lucida Console"/>
+          <w:color w:val="00A89A"/>
+          <w:kern w:val="0"/>
+          <w:sz w:val="18"/>
+          <w:szCs w:val="18"/>
+          <w:lang w:val="en-US"/>
+        </w:rPr>
+      </w:pPr>
+      <w:r>
+        <w:rPr>
+          <w:rFonts w:ascii="Lucida Console" w:hAnsi="Lucida Console" w:cs="Lucida Console"/>
+          <w:color w:val="1CA800"/>
+          <w:kern w:val="0"/>
+          <w:sz w:val="18"/>
+          <w:szCs w:val="18"/>
+          <w:lang w:val="en-US"/>
+        </w:rPr>
+        <w:t xml:space="preserve">emmat@Emma </w:t>
+      </w:r>
+      <w:r>
+        <w:rPr>
+          <w:rFonts w:ascii="Lucida Console" w:hAnsi="Lucida Console" w:cs="Lucida Console"/>
+          <w:color w:val="B148C6"/>
+          <w:kern w:val="0"/>
+          <w:sz w:val="18"/>
+          <w:szCs w:val="18"/>
+          <w:lang w:val="en-US"/>
+        </w:rPr>
+        <w:t xml:space="preserve">MINGW64 </w:t>
+      </w:r>
+      <w:r>
+        <w:rPr>
+          <w:rFonts w:ascii="Lucida Console" w:hAnsi="Lucida Console" w:cs="Lucida Console"/>
+          <w:color w:val="C0A000"/>
+          <w:kern w:val="0"/>
+          <w:sz w:val="18"/>
+          <w:szCs w:val="18"/>
+          <w:lang w:val="en-US"/>
+        </w:rPr>
+        <w:t>~/Documents/ADSO/William/Emmmanuel</w:t>
+      </w:r>
+      <w:r>
+        <w:rPr>
+          <w:rFonts w:ascii="Lucida Console" w:hAnsi="Lucida Console" w:cs="Lucida Console"/>
+          <w:color w:val="00A89A"/>
+          <w:kern w:val="0"/>
+          <w:sz w:val="18"/>
+          <w:szCs w:val="18"/>
+          <w:lang w:val="en-US"/>
+        </w:rPr>
+        <w:t xml:space="preserve"> (master)</w:t>
+      </w:r>
+    </w:p>
+    <w:p>
+      <w:pPr>
+        <w:autoSpaceDE w:val="0"/>
+        <w:autoSpaceDN w:val="0"/>
+        <w:adjustRightInd w:val="0"/>
+        <w:spacing w:after="0" w:line="240" w:lineRule="auto"/>
+        <w:rPr>
+          <w:rFonts w:ascii="Lucida Console" w:hAnsi="Lucida Console" w:cs="Lucida Console"/>
+          <w:kern w:val="0"/>
+          <w:sz w:val="18"/>
+          <w:szCs w:val="18"/>
+          <w:lang w:val="en-US"/>
+        </w:rPr>
+      </w:pPr>
+      <w:r>
+        <w:rPr>
+          <w:rFonts w:ascii="Lucida Console" w:hAnsi="Lucida Console" w:cs="Lucida Console"/>
+          <w:kern w:val="0"/>
+          <w:sz w:val="18"/>
+          <w:szCs w:val="18"/>
+          <w:lang w:val="en-US"/>
+        </w:rPr>
+        <w:t xml:space="preserve">$ git remote add origin </w:t>
+      </w:r>
+      <w:hyperlink r:id="rId6" w:history="1">
+        <w:r>
+          <w:rPr>
+            <w:rStyle w:val="Hipervnculo"/>
+            <w:rFonts w:ascii="Lucida Console" w:hAnsi="Lucida Console" w:cs="Lucida Console"/>
+            <w:kern w:val="0"/>
+            <w:sz w:val="18"/>
+            <w:szCs w:val="18"/>
+            <w:lang w:val="en-US"/>
+          </w:rPr>
+          <w:t>https://github.com/EMMAEQ12/Emmanuel-GIT.git</w:t>
+        </w:r>
+      </w:hyperlink>
+    </w:p>
+    <w:p>
+      <w:pPr>
+        <w:autoSpaceDE w:val="0"/>
+        <w:autoSpaceDN w:val="0"/>
+        <w:adjustRightInd w:val="0"/>
+        <w:spacing w:after="0" w:line="240" w:lineRule="auto"/>
+        <w:rPr>
+          <w:rFonts w:ascii="Lucida Console" w:hAnsi="Lucida Console" w:cs="Lucida Console"/>
+          <w:kern w:val="0"/>
+          <w:sz w:val="18"/>
+          <w:szCs w:val="18"/>
+          <w:lang w:val="en-US"/>
+        </w:rPr>
+      </w:pPr>
+    </w:p>
+    <w:p>
+      <w:pPr>
+        <w:autoSpaceDE w:val="0"/>
+        <w:autoSpaceDN w:val="0"/>
+        <w:adjustRightInd w:val="0"/>
+        <w:spacing w:after="0" w:line="240" w:lineRule="auto"/>
+        <w:rPr>
+          <w:rFonts w:ascii="Lucida Console" w:hAnsi="Lucida Console" w:cs="Lucida Console"/>
+          <w:kern w:val="0"/>
+          <w:sz w:val="18"/>
+          <w:szCs w:val="18"/>
+          <w:lang w:val="en-US"/>
+        </w:rPr>
+      </w:pPr>
+    </w:p>
+    <w:p>
+      <w:pPr>
+        <w:pStyle w:val="Prrafodelista"/>
+        <w:numPr>
+          <w:ilvl w:val="0"/>
+          <w:numId w:val="1"/>
+        </w:numPr>
+        <w:autoSpaceDE w:val="0"/>
+        <w:autoSpaceDN w:val="0"/>
+        <w:adjustRightInd w:val="0"/>
+        <w:spacing w:after="0" w:line="240" w:lineRule="auto"/>
+        <w:rPr>
+          <w:rFonts w:ascii="Times New Roman" w:hAnsi="Times New Roman" w:cs="Times New Roman"/>
+          <w:kern w:val="0"/>
+          <w:sz w:val="32"/>
+          <w:szCs w:val="32"/>
+        </w:rPr>
+      </w:pPr>
+      <w:r>
+        <w:rPr>
+          <w:rFonts w:ascii="Times New Roman" w:hAnsi="Times New Roman" w:cs="Times New Roman"/>
+          <w:kern w:val="0"/>
+          <w:sz w:val="32"/>
+          <w:szCs w:val="32"/>
+        </w:rPr>
+        <w:lastRenderedPageBreak/>
+        <w:t>Subimos todos los cambios a la nube:</w:t>
+      </w:r>
+    </w:p>
+    <w:p>
+      <w:pPr>
+        <w:autoSpaceDE w:val="0"/>
+        <w:autoSpaceDN w:val="0"/>
+        <w:adjustRightInd w:val="0"/>
+        <w:spacing w:after="0" w:line="240" w:lineRule="auto"/>
+        <w:rPr>
+          <w:rFonts w:ascii="Lucida Console" w:hAnsi="Lucida Console" w:cs="Lucida Console"/>
+          <w:color w:val="1CA800"/>
+          <w:kern w:val="0"/>
+          <w:sz w:val="18"/>
+          <w:szCs w:val="18"/>
+          <w:lang w:val="en-US"/>
+        </w:rPr>
+      </w:pPr>
+    </w:p>
+    <w:p>
+      <w:pPr>
+        <w:autoSpaceDE w:val="0"/>
+        <w:autoSpaceDN w:val="0"/>
+        <w:adjustRightInd w:val="0"/>
+        <w:spacing w:after="0" w:line="240" w:lineRule="auto"/>
+        <w:rPr>
+          <w:rFonts w:ascii="Lucida Console" w:hAnsi="Lucida Console" w:cs="Lucida Console"/>
+          <w:color w:val="00A89A"/>
+          <w:kern w:val="0"/>
+          <w:sz w:val="18"/>
+          <w:szCs w:val="18"/>
+          <w:lang w:val="en-US"/>
+        </w:rPr>
+      </w:pPr>
+      <w:r>
+        <w:rPr>
+          <w:rFonts w:ascii="Lucida Console" w:hAnsi="Lucida Console" w:cs="Lucida Console"/>
+          <w:color w:val="1CA800"/>
+          <w:kern w:val="0"/>
+          <w:sz w:val="18"/>
+          <w:szCs w:val="18"/>
+          <w:lang w:val="en-US"/>
+        </w:rPr>
+        <w:t xml:space="preserve">emmat@Emma </w:t>
+      </w:r>
+      <w:r>
+        <w:rPr>
+          <w:rFonts w:ascii="Lucida Console" w:hAnsi="Lucida Console" w:cs="Lucida Console"/>
+          <w:color w:val="B148C6"/>
+          <w:kern w:val="0"/>
+          <w:sz w:val="18"/>
+          <w:szCs w:val="18"/>
+          <w:lang w:val="en-US"/>
+        </w:rPr>
+        <w:t xml:space="preserve">MINGW64 </w:t>
+      </w:r>
+      <w:r>
+        <w:rPr>
+          <w:rFonts w:ascii="Lucida Console" w:hAnsi="Lucida Console" w:cs="Lucida Console"/>
+          <w:color w:val="C0A000"/>
+          <w:kern w:val="0"/>
+          <w:sz w:val="18"/>
+          <w:szCs w:val="18"/>
+          <w:lang w:val="en-US"/>
+        </w:rPr>
+        <w:t>~/Documents/ADSO/William/Emmmanuel</w:t>
+      </w:r>
+      <w:r>
+        <w:rPr>
+          <w:rFonts w:ascii="Lucida Console" w:hAnsi="Lucida Console" w:cs="Lucida Console"/>
+          <w:color w:val="00A89A"/>
+          <w:kern w:val="0"/>
+          <w:sz w:val="18"/>
+          <w:szCs w:val="18"/>
+          <w:lang w:val="en-US"/>
+        </w:rPr>
+        <w:t xml:space="preserve"> (master)</w:t>
+      </w:r>
+    </w:p>
+    <w:p>
+      <w:pPr>
+        <w:autoSpaceDE w:val="0"/>
+        <w:autoSpaceDN w:val="0"/>
+        <w:adjustRightInd w:val="0"/>
+        <w:spacing w:after="0" w:line="240" w:lineRule="auto"/>
+        <w:rPr>
+          <w:rFonts w:ascii="Lucida Console" w:hAnsi="Lucida Console" w:cs="Lucida Console"/>
+          <w:kern w:val="0"/>
+          <w:sz w:val="18"/>
+          <w:szCs w:val="18"/>
+          <w:lang w:val="en-US"/>
+        </w:rPr>
+      </w:pPr>
+      <w:r>
+        <w:rPr>
+          <w:rFonts w:ascii="Lucida Console" w:hAnsi="Lucida Console" w:cs="Lucida Console"/>
+          <w:kern w:val="0"/>
+          <w:sz w:val="18"/>
+          <w:szCs w:val="18"/>
+          <w:lang w:val="en-US"/>
+        </w:rPr>
+        <w:t>$ git push -u origin master</w:t>
+      </w:r>
+    </w:p>
+    <w:p>
+      <w:pPr>
+        <w:autoSpaceDE w:val="0"/>
+        <w:autoSpaceDN w:val="0"/>
+        <w:adjustRightInd w:val="0"/>
+        <w:spacing w:after="0" w:line="240" w:lineRule="auto"/>
+        <w:rPr>
+          <w:rFonts w:ascii="Lucida Console" w:hAnsi="Lucida Console" w:cs="Lucida Console"/>
+          <w:kern w:val="0"/>
+          <w:sz w:val="18"/>
+          <w:szCs w:val="18"/>
+          <w:lang w:val="en-US"/>
+        </w:rPr>
+      </w:pPr>
+      <w:r>
+        <w:rPr>
+          <w:rFonts w:ascii="Lucida Console" w:hAnsi="Lucida Console" w:cs="Lucida Console"/>
+          <w:kern w:val="0"/>
+          <w:sz w:val="18"/>
+          <w:szCs w:val="18"/>
+          <w:lang w:val="en-US"/>
+        </w:rPr>
+        <w:t>Enumerating objects: 3, done.</w:t>
+      </w:r>
+    </w:p>
+    <w:p>
+      <w:pPr>
+        <w:autoSpaceDE w:val="0"/>
+        <w:autoSpaceDN w:val="0"/>
+        <w:adjustRightInd w:val="0"/>
+        <w:spacing w:after="0" w:line="240" w:lineRule="auto"/>
+        <w:rPr>
+          <w:rFonts w:ascii="Lucida Console" w:hAnsi="Lucida Console" w:cs="Lucida Console"/>
+          <w:kern w:val="0"/>
+          <w:sz w:val="18"/>
+          <w:szCs w:val="18"/>
+          <w:lang w:val="en-US"/>
+        </w:rPr>
+      </w:pPr>
+      <w:r>
+        <w:rPr>
+          <w:rFonts w:ascii="Lucida Console" w:hAnsi="Lucida Console" w:cs="Lucida Console"/>
+          <w:kern w:val="0"/>
+          <w:sz w:val="18"/>
+          <w:szCs w:val="18"/>
+          <w:lang w:val="en-US"/>
+        </w:rPr>
+        <w:t>Counting objects: 100% (3/3), done.</w:t>
+      </w:r>
+    </w:p>
+    <w:p>
+      <w:pPr>
+        <w:autoSpaceDE w:val="0"/>
+        <w:autoSpaceDN w:val="0"/>
+        <w:adjustRightInd w:val="0"/>
+        <w:spacing w:after="0" w:line="240" w:lineRule="auto"/>
+        <w:rPr>
+          <w:rFonts w:ascii="Lucida Console" w:hAnsi="Lucida Console" w:cs="Lucida Console"/>
+          <w:kern w:val="0"/>
+          <w:sz w:val="18"/>
+          <w:szCs w:val="18"/>
+          <w:lang w:val="en-US"/>
+        </w:rPr>
+      </w:pPr>
+      <w:r>
+        <w:rPr>
+          <w:rFonts w:ascii="Lucida Console" w:hAnsi="Lucida Console" w:cs="Lucida Console"/>
+          <w:kern w:val="0"/>
+          <w:sz w:val="18"/>
+          <w:szCs w:val="18"/>
+          <w:lang w:val="en-US"/>
+        </w:rPr>
+        <w:t>Delta compression using up to 2 threads</w:t>
+      </w:r>
+    </w:p>
+    <w:p>
+      <w:pPr>
+        <w:autoSpaceDE w:val="0"/>
+        <w:autoSpaceDN w:val="0"/>
+        <w:adjustRightInd w:val="0"/>
+        <w:spacing w:after="0" w:line="240" w:lineRule="auto"/>
+        <w:rPr>
+          <w:rFonts w:ascii="Lucida Console" w:hAnsi="Lucida Console" w:cs="Lucida Console"/>
+          <w:kern w:val="0"/>
+          <w:sz w:val="18"/>
+          <w:szCs w:val="18"/>
+          <w:lang w:val="en-US"/>
+        </w:rPr>
+      </w:pPr>
+      <w:r>
+        <w:rPr>
+          <w:rFonts w:ascii="Lucida Console" w:hAnsi="Lucida Console" w:cs="Lucida Console"/>
+          <w:kern w:val="0"/>
+          <w:sz w:val="18"/>
+          <w:szCs w:val="18"/>
+          <w:lang w:val="en-US"/>
+        </w:rPr>
+        <w:t>Compressing objects: 100% (2/2), done.</w:t>
+      </w:r>
+    </w:p>
+    <w:p>
+      <w:pPr>
+        <w:autoSpaceDE w:val="0"/>
+        <w:autoSpaceDN w:val="0"/>
+        <w:adjustRightInd w:val="0"/>
+        <w:spacing w:after="0" w:line="240" w:lineRule="auto"/>
+        <w:rPr>
+          <w:rFonts w:ascii="Lucida Console" w:hAnsi="Lucida Console" w:cs="Lucida Console"/>
+          <w:kern w:val="0"/>
+          <w:sz w:val="18"/>
+          <w:szCs w:val="18"/>
+          <w:lang w:val="en-US"/>
+        </w:rPr>
+      </w:pPr>
+      <w:r>
+        <w:rPr>
+          <w:rFonts w:ascii="Lucida Console" w:hAnsi="Lucida Console" w:cs="Lucida Console"/>
+          <w:kern w:val="0"/>
+          <w:sz w:val="18"/>
+          <w:szCs w:val="18"/>
+          <w:lang w:val="en-US"/>
+        </w:rPr>
+        <w:t>Writing objects: 100% (3/3), 53.83 KiB | 5.38 MiB/s, done.</w:t>
+      </w:r>
+    </w:p>
+    <w:p>
+      <w:pPr>
+        <w:autoSpaceDE w:val="0"/>
+        <w:autoSpaceDN w:val="0"/>
+        <w:adjustRightInd w:val="0"/>
+        <w:spacing w:after="0" w:line="240" w:lineRule="auto"/>
+        <w:rPr>
+          <w:rFonts w:ascii="Lucida Console" w:hAnsi="Lucida Console" w:cs="Lucida Console"/>
+          <w:kern w:val="0"/>
+          <w:sz w:val="18"/>
+          <w:szCs w:val="18"/>
+          <w:lang w:val="en-US"/>
+        </w:rPr>
+      </w:pPr>
+      <w:r>
+        <w:rPr>
+          <w:rFonts w:ascii="Lucida Console" w:hAnsi="Lucida Console" w:cs="Lucida Console"/>
+          <w:kern w:val="0"/>
+          <w:sz w:val="18"/>
+          <w:szCs w:val="18"/>
+          <w:lang w:val="en-US"/>
+        </w:rPr>
+        <w:t>Total 3 (delta 0), reused 0 (delta 0), pack-reused 0 (from 0)</w:t>
+      </w:r>
+    </w:p>
+    <w:p>
+      <w:pPr>
+        <w:autoSpaceDE w:val="0"/>
+        <w:autoSpaceDN w:val="0"/>
+        <w:adjustRightInd w:val="0"/>
+        <w:spacing w:after="0" w:line="240" w:lineRule="auto"/>
+        <w:rPr>
+          <w:rFonts w:ascii="Lucida Console" w:hAnsi="Lucida Console" w:cs="Lucida Console"/>
+          <w:kern w:val="0"/>
+          <w:sz w:val="18"/>
+          <w:szCs w:val="18"/>
+          <w:lang w:val="en-US"/>
+        </w:rPr>
+      </w:pPr>
+      <w:r>
+        <w:rPr>
+          <w:rFonts w:ascii="Lucida Console" w:hAnsi="Lucida Console" w:cs="Lucida Console"/>
+          <w:kern w:val="0"/>
+          <w:sz w:val="18"/>
+          <w:szCs w:val="18"/>
+          <w:lang w:val="en-US"/>
+        </w:rPr>
+        <w:t>remote:</w:t>
+      </w:r>
+    </w:p>
+    <w:p>
+      <w:pPr>
+        <w:autoSpaceDE w:val="0"/>
+        <w:autoSpaceDN w:val="0"/>
+        <w:adjustRightInd w:val="0"/>
+        <w:spacing w:after="0" w:line="240" w:lineRule="auto"/>
+        <w:rPr>
+          <w:rFonts w:ascii="Lucida Console" w:hAnsi="Lucida Console" w:cs="Lucida Console"/>
+          <w:kern w:val="0"/>
+          <w:sz w:val="18"/>
+          <w:szCs w:val="18"/>
+          <w:lang w:val="en-US"/>
+        </w:rPr>
+      </w:pPr>
+      <w:r>
+        <w:rPr>
+          <w:rFonts w:ascii="Lucida Console" w:hAnsi="Lucida Console" w:cs="Lucida Console"/>
+          <w:kern w:val="0"/>
+          <w:sz w:val="18"/>
+          <w:szCs w:val="18"/>
+          <w:lang w:val="en-US"/>
+        </w:rPr>
+        <w:t>remote: Create a pull request for 'master' on GitHub by visiting:</w:t>
+      </w:r>
+    </w:p>
+    <w:p>
+      <w:pPr>
+        <w:autoSpaceDE w:val="0"/>
+        <w:autoSpaceDN w:val="0"/>
+        <w:adjustRightInd w:val="0"/>
+        <w:spacing w:after="0" w:line="240" w:lineRule="auto"/>
+        <w:rPr>
+          <w:rFonts w:ascii="Lucida Console" w:hAnsi="Lucida Console" w:cs="Lucida Console"/>
+          <w:kern w:val="0"/>
+          <w:sz w:val="18"/>
+          <w:szCs w:val="18"/>
+          <w:lang w:val="en-US"/>
+        </w:rPr>
+      </w:pPr>
+      <w:r>
+        <w:rPr>
+          <w:rFonts w:ascii="Lucida Console" w:hAnsi="Lucida Console" w:cs="Lucida Console"/>
+          <w:kern w:val="0"/>
+          <w:sz w:val="18"/>
+          <w:szCs w:val="18"/>
+          <w:lang w:val="en-US"/>
+        </w:rPr>
+        <w:t>remote:      https://github.com/EMMAEQ12/Emmanuel-GIT/pull/new/master</w:t>
+      </w:r>
+    </w:p>
+    <w:p>
+      <w:pPr>
+        <w:autoSpaceDE w:val="0"/>
+        <w:autoSpaceDN w:val="0"/>
+        <w:adjustRightInd w:val="0"/>
+        <w:spacing w:after="0" w:line="240" w:lineRule="auto"/>
+        <w:rPr>
+          <w:rFonts w:ascii="Lucida Console" w:hAnsi="Lucida Console" w:cs="Lucida Console"/>
+          <w:kern w:val="0"/>
+          <w:sz w:val="18"/>
+          <w:szCs w:val="18"/>
+          <w:lang w:val="en-US"/>
+        </w:rPr>
+      </w:pPr>
+      <w:r>
+        <w:rPr>
+          <w:rFonts w:ascii="Lucida Console" w:hAnsi="Lucida Console" w:cs="Lucida Console"/>
+          <w:kern w:val="0"/>
+          <w:sz w:val="18"/>
+          <w:szCs w:val="18"/>
+          <w:lang w:val="en-US"/>
+        </w:rPr>
+        <w:t>remote:</w:t>
+      </w:r>
+    </w:p>
+    <w:p>
+      <w:pPr>
+        <w:autoSpaceDE w:val="0"/>
+        <w:autoSpaceDN w:val="0"/>
+        <w:adjustRightInd w:val="0"/>
+        <w:spacing w:after="0" w:line="240" w:lineRule="auto"/>
+        <w:rPr>
+          <w:rFonts w:ascii="Lucida Console" w:hAnsi="Lucida Console" w:cs="Lucida Console"/>
+          <w:kern w:val="0"/>
+          <w:sz w:val="18"/>
+          <w:szCs w:val="18"/>
+          <w:lang w:val="en-US"/>
+        </w:rPr>
+      </w:pPr>
+      <w:r>
+        <w:rPr>
+          <w:rFonts w:ascii="Lucida Console" w:hAnsi="Lucida Console" w:cs="Lucida Console"/>
+          <w:kern w:val="0"/>
+          <w:sz w:val="18"/>
+          <w:szCs w:val="18"/>
+          <w:lang w:val="en-US"/>
+        </w:rPr>
+        <w:t>To https://github.com/EMMAEQ12/Emmanuel-GIT.git</w:t>
+      </w:r>
+    </w:p>
+    <w:p>
+      <w:pPr>
+        <w:autoSpaceDE w:val="0"/>
+        <w:autoSpaceDN w:val="0"/>
+        <w:adjustRightInd w:val="0"/>
+        <w:spacing w:after="0" w:line="240" w:lineRule="auto"/>
+        <w:rPr>
+          <w:rFonts w:ascii="Lucida Console" w:hAnsi="Lucida Console" w:cs="Lucida Console"/>
+          <w:kern w:val="0"/>
+          <w:sz w:val="18"/>
+          <w:szCs w:val="18"/>
+          <w:lang w:val="en-US"/>
+        </w:rPr>
+      </w:pPr>
+      <w:r>
+        <w:rPr>
+          <w:rFonts w:ascii="Lucida Console" w:hAnsi="Lucida Console" w:cs="Lucida Console"/>
+          <w:kern w:val="0"/>
+          <w:sz w:val="18"/>
+          <w:szCs w:val="18"/>
+          <w:lang w:val="en-US"/>
+        </w:rPr>
+        <w:t xml:space="preserve"> * [new branch]      master -&gt; master</w:t>
+      </w:r>
+    </w:p>
+    <w:p>
+      <w:pPr>
+        <w:autoSpaceDE w:val="0"/>
+        <w:autoSpaceDN w:val="0"/>
+        <w:adjustRightInd w:val="0"/>
+        <w:spacing w:after="0" w:line="240" w:lineRule="auto"/>
+        <w:rPr>
+          <w:rFonts w:ascii="Lucida Console" w:hAnsi="Lucida Console" w:cs="Lucida Console"/>
+          <w:kern w:val="0"/>
+          <w:sz w:val="18"/>
+          <w:szCs w:val="18"/>
+          <w:lang w:val="en-US"/>
+        </w:rPr>
+      </w:pPr>
+      <w:r>
+        <w:rPr>
+          <w:rFonts w:ascii="Lucida Console" w:hAnsi="Lucida Console" w:cs="Lucida Console"/>
+          <w:kern w:val="0"/>
+          <w:sz w:val="18"/>
+          <w:szCs w:val="18"/>
+          <w:lang w:val="en-US"/>
+        </w:rPr>
+        <w:t>branch 'master' set up to track 'origin/master'.</w:t>
+      </w:r>
+    </w:p>
+    <w:p>
+      <w:pPr>
+        <w:autoSpaceDE w:val="0"/>
+        <w:autoSpaceDN w:val="0"/>
+        <w:adjustRightInd w:val="0"/>
+        <w:spacing w:after="0" w:line="240" w:lineRule="auto"/>
+        <w:rPr>
+          <w:rFonts w:ascii="Lucida Console" w:hAnsi="Lucida Console" w:cs="Lucida Console"/>
+          <w:color w:val="1CA800"/>
+          <w:kern w:val="0"/>
+          <w:sz w:val="18"/>
+          <w:szCs w:val="18"/>
+          <w:lang w:val="en-US"/>
+        </w:rPr>
+      </w:pPr>
+    </w:p>
+    <w:p>
+      <w:pPr>
+        <w:autoSpaceDE w:val="0"/>
+        <w:autoSpaceDN w:val="0"/>
+        <w:adjustRightInd w:val="0"/>
+        <w:spacing w:after="0" w:line="240" w:lineRule="auto"/>
+        <w:rPr>
+          <w:rFonts w:ascii="Lucida Console" w:hAnsi="Lucida Console" w:cs="Lucida Console"/>
+          <w:color w:val="00A89A"/>
+          <w:kern w:val="0"/>
+          <w:sz w:val="18"/>
+          <w:szCs w:val="18"/>
+          <w:lang w:val="en-US"/>
+        </w:rPr>
+      </w:pPr>
+      <w:r>
+        <w:rPr>
+          <w:rFonts w:ascii="Lucida Console" w:hAnsi="Lucida Console" w:cs="Lucida Console"/>
+          <w:color w:val="1CA800"/>
+          <w:kern w:val="0"/>
+          <w:sz w:val="18"/>
+          <w:szCs w:val="18"/>
+          <w:lang w:val="en-US"/>
+        </w:rPr>
+        <w:t xml:space="preserve">emmat@Emma </w:t>
+      </w:r>
+      <w:r>
+        <w:rPr>
+          <w:rFonts w:ascii="Lucida Console" w:hAnsi="Lucida Console" w:cs="Lucida Console"/>
+          <w:color w:val="B148C6"/>
+          <w:kern w:val="0"/>
+          <w:sz w:val="18"/>
+          <w:szCs w:val="18"/>
+          <w:lang w:val="en-US"/>
+        </w:rPr>
+        <w:t xml:space="preserve">MINGW64 </w:t>
+      </w:r>
+      <w:r>
+        <w:rPr>
+          <w:rFonts w:ascii="Lucida Console" w:hAnsi="Lucida Console" w:cs="Lucida Console"/>
+          <w:color w:val="C0A000"/>
+          <w:kern w:val="0"/>
+          <w:sz w:val="18"/>
+          <w:szCs w:val="18"/>
+          <w:lang w:val="en-US"/>
+        </w:rPr>
+        <w:t>~/Documents/ADSO/William/</w:t>
+      </w:r>
+      <w:r>
+        <w:rPr>
+          <w:rFonts w:ascii="Lucida Console" w:hAnsi="Lucida Console" w:cs="Lucida Console"/>
+          <w:color w:val="C0A000"/>
+          <w:kern w:val="0"/>
+          <w:sz w:val="18"/>
+          <w:szCs w:val="18"/>
+          <w:lang w:val="en-US"/>
+        </w:rPr>
+        <w:t>Emmanuel</w:t>
+      </w:r>
+      <w:r>
+        <w:rPr>
+          <w:rFonts w:ascii="Lucida Console" w:hAnsi="Lucida Console" w:cs="Lucida Console"/>
+          <w:color w:val="00A89A"/>
+          <w:kern w:val="0"/>
+          <w:sz w:val="18"/>
+          <w:szCs w:val="18"/>
+          <w:lang w:val="en-US"/>
+        </w:rPr>
+        <w:t xml:space="preserve"> (master)</w:t>
+      </w:r>
+    </w:p>
+    <w:p>
+      <w:pPr>
+        <w:autoSpaceDE w:val="0"/>
+        <w:autoSpaceDN w:val="0"/>
+        <w:adjustRightInd w:val="0"/>
+        <w:spacing w:after="0" w:line="240" w:lineRule="auto"/>
+        <w:rPr>
+          <w:rFonts w:ascii="Lucida Console" w:hAnsi="Lucida Console" w:cs="Lucida Console"/>
+          <w:kern w:val="0"/>
+          <w:sz w:val="18"/>
+          <w:szCs w:val="18"/>
+          <w:lang w:val="en-US"/>
+        </w:rPr>
+      </w:pPr>
+      <w:r>
+        <w:rPr>
+          <w:rFonts w:ascii="Lucida Console" w:hAnsi="Lucida Console" w:cs="Lucida Console"/>
+          <w:kern w:val="0"/>
+          <w:sz w:val="18"/>
+          <w:szCs w:val="18"/>
+          <w:lang w:val="en-US"/>
+        </w:rPr>
+        <w:t>$ git push</w:t>
+      </w:r>
+    </w:p>
+    <w:p>
+      <w:pPr>
+        <w:autoSpaceDE w:val="0"/>
+        <w:autoSpaceDN w:val="0"/>
+        <w:adjustRightInd w:val="0"/>
+        <w:spacing w:after="0" w:line="240" w:lineRule="auto"/>
+        <w:rPr>
+          <w:rFonts w:ascii="Lucida Console" w:hAnsi="Lucida Console" w:cs="Lucida Console"/>
+          <w:kern w:val="0"/>
+          <w:sz w:val="18"/>
+          <w:szCs w:val="18"/>
+          <w:lang w:val="en-US"/>
+        </w:rPr>
+      </w:pPr>
+      <w:r>
+        <w:rPr>
+          <w:rFonts w:ascii="Lucida Console" w:hAnsi="Lucida Console" w:cs="Lucida Console"/>
+          <w:kern w:val="0"/>
+          <w:sz w:val="18"/>
+          <w:szCs w:val="18"/>
+          <w:lang w:val="en-US"/>
+        </w:rPr>
+        <w:t>Everything up-to-date</w:t>
+      </w:r>
+    </w:p>
+    <w:p>
+      <w:pPr>
         <w:rPr>
           <w:rFonts w:ascii="Times New Roman" w:hAnsi="Times New Roman" w:cs="Times New Roman"/>
           <w:sz w:val="48"/>
@@ -282,6 +2448,16 @@
           <w:rFonts w:ascii="Times New Roman" w:hAnsi="Times New Roman" w:cs="Times New Roman"/>
           <w:sz w:val="48"/>
           <w:szCs w:val="48"/>
+        </w:rPr>
+      </w:pPr>
+    </w:p>
+    <w:p>
+      <w:pPr>
+        <w:rPr>
+          <w:rFonts w:ascii="Times New Roman" w:hAnsi="Times New Roman" w:cs="Times New Roman"/>
+          <w:sz w:val="48"/>
+          <w:szCs w:val="48"/>
+          <w:lang w:val="en-US"/>
         </w:rPr>
       </w:pPr>
     </w:p>
@@ -293,6 +2469,103 @@
     </w:sectPr>
   </w:body>
 </w:document>
+</file>
+
+<file path=word/numbering.xml><?xml version="1.0" encoding="utf-8"?>
+<w:numbering xmlns:wpc="http://schemas.microsoft.com/office/word/2010/wordprocessingCanvas" xmlns:cx="http://schemas.microsoft.com/office/drawing/2014/chartex" xmlns:cx1="http://schemas.microsoft.com/office/drawing/2015/9/8/chartex" xmlns:cx2="http://schemas.microsoft.com/office/drawing/2015/10/21/chartex" xmlns:cx3="http://schemas.microsoft.com/office/drawing/2016/5/9/chartex" xmlns:cx4="http://schemas.microsoft.com/office/drawing/2016/5/10/chartex" xmlns:cx5="http://schemas.microsoft.com/office/drawing/2016/5/11/chartex" xmlns:cx6="http://schemas.microsoft.com/office/drawing/2016/5/12/chartex" xmlns:cx7="http://schemas.microsoft.com/office/drawing/2016/5/13/chartex" xmlns:cx8="http://schemas.microsoft.com/office/drawing/2016/5/14/chartex" xmlns:mc="http://schemas.openxmlformats.org/markup-compatibility/2006" xmlns:aink="http://schemas.microsoft.com/office/drawing/2016/ink" xmlns:am3d="http://schemas.microsoft.com/office/drawing/2017/model3d" xmlns:o="urn:schemas-microsoft-com:office:office" xmlns:oel="http://schemas.microsoft.com/office/2019/extlst" xmlns:r="http://schemas.openxmlformats.org/officeDocument/2006/relationships" xmlns:m="http://schemas.openxmlformats.org/officeDocument/2006/math" xmlns:v="urn:schemas-microsoft-com:vml" xmlns:wp14="http://schemas.microsoft.com/office/word/2010/wordprocessingDrawing" xmlns:wp="http://schemas.openxmlformats.org/drawingml/2006/wordprocessingDrawing" xmlns:w10="urn:schemas-microsoft-com:office:word" xmlns:w="http://schemas.openxmlformats.org/wordprocessingml/2006/main" xmlns:w14="http://schemas.microsoft.com/office/word/2010/wordml" xmlns:w15="http://schemas.microsoft.com/office/word/2012/wordml" xmlns:w16cex="http://schemas.microsoft.com/office/word/2018/wordml/cex" xmlns:w16cid="http://schemas.microsoft.com/office/word/2016/wordml/cid" xmlns:w16="http://schemas.microsoft.com/office/word/2018/wordml" xmlns:w16du="http://schemas.microsoft.com/office/word/2023/wordml/word16du" xmlns:w16sdtdh="http://schemas.microsoft.com/office/word/2020/wordml/sdtdatahash" xmlns:w16se="http://schemas.microsoft.com/office/word/2015/wordml/symex" xmlns:wpg="http://schemas.microsoft.com/office/word/2010/wordprocessingGroup" xmlns:wpi="http://schemas.microsoft.com/office/word/2010/wordprocessingInk" xmlns:wne="http://schemas.microsoft.com/office/word/2006/wordml" xmlns:wps="http://schemas.microsoft.com/office/word/2010/wordprocessingShape" mc:Ignorable="w14 w15 w16se w16cid w16 w16cex w16sdtdh w16du wp14">
+  <w:abstractNum w:abstractNumId="0" w15:restartNumberingAfterBreak="0">
+    <w:nsid w:val="3B1A17F4"/>
+    <w:multiLevelType w:val="hybridMultilevel"/>
+    <w:tmpl w:val="86B68372"/>
+    <w:lvl w:ilvl="0" w:tplc="240A000F">
+      <w:start w:val="1"/>
+      <w:numFmt w:val="decimal"/>
+      <w:lvlText w:val="%1."/>
+      <w:lvlJc w:val="left"/>
+      <w:pPr>
+        <w:ind w:left="720" w:hanging="360"/>
+      </w:pPr>
+      <w:rPr>
+        <w:rFonts w:hint="default"/>
+      </w:rPr>
+    </w:lvl>
+    <w:lvl w:ilvl="1" w:tplc="240A0019" w:tentative="1">
+      <w:start w:val="1"/>
+      <w:numFmt w:val="lowerLetter"/>
+      <w:lvlText w:val="%2."/>
+      <w:lvlJc w:val="left"/>
+      <w:pPr>
+        <w:ind w:left="1440" w:hanging="360"/>
+      </w:pPr>
+    </w:lvl>
+    <w:lvl w:ilvl="2" w:tplc="240A001B" w:tentative="1">
+      <w:start w:val="1"/>
+      <w:numFmt w:val="lowerRoman"/>
+      <w:lvlText w:val="%3."/>
+      <w:lvlJc w:val="right"/>
+      <w:pPr>
+        <w:ind w:left="2160" w:hanging="180"/>
+      </w:pPr>
+    </w:lvl>
+    <w:lvl w:ilvl="3" w:tplc="240A000F" w:tentative="1">
+      <w:start w:val="1"/>
+      <w:numFmt w:val="decimal"/>
+      <w:lvlText w:val="%4."/>
+      <w:lvlJc w:val="left"/>
+      <w:pPr>
+        <w:ind w:left="2880" w:hanging="360"/>
+      </w:pPr>
+    </w:lvl>
+    <w:lvl w:ilvl="4" w:tplc="240A0019" w:tentative="1">
+      <w:start w:val="1"/>
+      <w:numFmt w:val="lowerLetter"/>
+      <w:lvlText w:val="%5."/>
+      <w:lvlJc w:val="left"/>
+      <w:pPr>
+        <w:ind w:left="3600" w:hanging="360"/>
+      </w:pPr>
+    </w:lvl>
+    <w:lvl w:ilvl="5" w:tplc="240A001B" w:tentative="1">
+      <w:start w:val="1"/>
+      <w:numFmt w:val="lowerRoman"/>
+      <w:lvlText w:val="%6."/>
+      <w:lvlJc w:val="right"/>
+      <w:pPr>
+        <w:ind w:left="4320" w:hanging="180"/>
+      </w:pPr>
+    </w:lvl>
+    <w:lvl w:ilvl="6" w:tplc="240A000F" w:tentative="1">
+      <w:start w:val="1"/>
+      <w:numFmt w:val="decimal"/>
+      <w:lvlText w:val="%7."/>
+      <w:lvlJc w:val="left"/>
+      <w:pPr>
+        <w:ind w:left="5040" w:hanging="360"/>
+      </w:pPr>
+    </w:lvl>
+    <w:lvl w:ilvl="7" w:tplc="240A0019" w:tentative="1">
+      <w:start w:val="1"/>
+      <w:numFmt w:val="lowerLetter"/>
+      <w:lvlText w:val="%8."/>
+      <w:lvlJc w:val="left"/>
+      <w:pPr>
+        <w:ind w:left="5760" w:hanging="360"/>
+      </w:pPr>
+    </w:lvl>
+    <w:lvl w:ilvl="8" w:tplc="240A001B" w:tentative="1">
+      <w:start w:val="1"/>
+      <w:numFmt w:val="lowerRoman"/>
+      <w:lvlText w:val="%9."/>
+      <w:lvlJc w:val="right"/>
+      <w:pPr>
+        <w:ind w:left="6480" w:hanging="180"/>
+      </w:pPr>
+    </w:lvl>
+  </w:abstractNum>
+  <w:num w:numId="1" w16cid:durableId="834882583">
+    <w:abstractNumId w:val="0"/>
+  </w:num>
+</w:numbering>
 </file>
 
 <file path=word/styles.xml><?xml version="1.0" encoding="utf-8"?>
@@ -1212,6 +3485,29 @@
       <w:spacing w:val="5"/>
     </w:rPr>
   </w:style>
+  <w:style w:type="character" w:styleId="Hipervnculo">
+    <w:name w:val="Hyperlink"/>
+    <w:basedOn w:val="Fuentedeprrafopredeter"/>
+    <w:uiPriority w:val="99"/>
+    <w:unhideWhenUsed/>
+    <w:rsid w:val="00010D25"/>
+    <w:rPr>
+      <w:color w:val="467886" w:themeColor="hyperlink"/>
+      <w:u w:val="single"/>
+    </w:rPr>
+  </w:style>
+  <w:style w:type="character" w:styleId="Mencinsinresolver">
+    <w:name w:val="Unresolved Mention"/>
+    <w:basedOn w:val="Fuentedeprrafopredeter"/>
+    <w:uiPriority w:val="99"/>
+    <w:semiHidden/>
+    <w:unhideWhenUsed/>
+    <w:rsid w:val="00010D25"/>
+    <w:rPr>
+      <w:color w:val="605E5C"/>
+      <w:shd w:val="clear" w:color="auto" w:fill="E1DFDD"/>
+    </w:rPr>
+  </w:style>
 </w:styles>
 </file>
 

</xml_diff>